<commit_message>
finish academic year result export function
</commit_message>
<xml_diff>
--- a/public/templates/academic-result-template-default.docx
+++ b/public/templates/academic-result-template-default.docx
@@ -1038,7 +1038,7 @@
                 </mc:Choice>
                 <mc:Fallback>
                   <w:pict>
-                    <v:line w14:anchorId="72308502" id="Straight Connector 2" o:spid="_x0000_s1026" style="position:absolute;z-index:251663872;visibility:visible;mso-wrap-style:square;mso-width-percent:0;mso-height-percent:0;mso-wrap-distance-left:9pt;mso-wrap-distance-top:0;mso-wrap-distance-right:9pt;mso-wrap-distance-bottom:0;mso-position-horizontal:absolute;mso-position-horizontal-relative:text;mso-position-vertical:absolute;mso-position-vertical-relative:text;mso-width-percent:0;mso-height-percent:0;mso-width-relative:page;mso-height-relative:page" from="-250.9pt,-11.15pt" to="280.1pt,-11.15pt" o:gfxdata="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" strokeweight="4.5pt">
+                    <v:line w14:anchorId="595C36C1" id="Straight Connector 2" o:spid="_x0000_s1026" style="position:absolute;z-index:251663872;visibility:visible;mso-wrap-style:square;mso-width-percent:0;mso-height-percent:0;mso-wrap-distance-left:9pt;mso-wrap-distance-top:0;mso-wrap-distance-right:9pt;mso-wrap-distance-bottom:0;mso-position-horizontal:absolute;mso-position-horizontal-relative:text;mso-position-vertical:absolute;mso-position-vertical-relative:text;mso-width-percent:0;mso-height-percent:0;mso-width-relative:page;mso-height-relative:page" from="-250.9pt,-11.15pt" to="280.1pt,-11.15pt" o:gfxdata="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" strokeweight="4.5pt">
                       <v:stroke linestyle="thickThin"/>
                     </v:line>
                   </w:pict>
@@ -1577,13 +1577,64 @@
               <w:spacing w:after="0" w:line="240" w:lineRule="auto"/>
               <w:rPr>
                 <w:rFonts w:ascii="Times New Roman" w:eastAsia="Times New Roman" w:hAnsi="Times New Roman" w:cs="Times New Roman"/>
-                <w:b/>
-                <w:bCs/>
-                <w:color w:val="000000"/>
-                <w:sz w:val="28"/>
-                <w:szCs w:val="28"/>
-              </w:rPr>
-            </w:pPr>
+                <w:color w:val="000000"/>
+                <w:sz w:val="24"/>
+                <w:szCs w:val="24"/>
+              </w:rPr>
+            </w:pPr>
+            <w:r>
+              <w:rPr>
+                <w:rFonts w:ascii="Times New Roman" w:eastAsia="Times New Roman" w:hAnsi="Times New Roman" w:cs="Times New Roman"/>
+                <w:sz w:val="24"/>
+                <w:szCs w:val="24"/>
+              </w:rPr>
+              <w:t xml:space="preserve">{ALIAS </w:t>
+            </w:r>
+            <w:proofErr w:type="spellStart"/>
+            <w:r>
+              <w:rPr>
+                <w:rFonts w:ascii="Times New Roman" w:eastAsia="Times New Roman" w:hAnsi="Times New Roman" w:cs="Times New Roman"/>
+                <w:sz w:val="24"/>
+                <w:szCs w:val="24"/>
+              </w:rPr>
+              <w:t>ovaGpa</w:t>
+            </w:r>
+            <w:proofErr w:type="spellEnd"/>
+            <w:r>
+              <w:rPr>
+                <w:rFonts w:ascii="Times New Roman" w:eastAsia="Times New Roman" w:hAnsi="Times New Roman" w:cs="Times New Roman"/>
+                <w:color w:val="000000"/>
+                <w:sz w:val="24"/>
+                <w:szCs w:val="24"/>
+              </w:rPr>
+              <w:t xml:space="preserve"> </w:t>
+            </w:r>
+            <w:r>
+              <w:rPr>
+                <w:rFonts w:ascii="Times New Roman" w:eastAsia="Times New Roman" w:hAnsi="Times New Roman" w:cs="Times New Roman"/>
+                <w:sz w:val="24"/>
+                <w:szCs w:val="24"/>
+              </w:rPr>
+              <w:t xml:space="preserve">INS </w:t>
+            </w:r>
+            <w:proofErr w:type="spellStart"/>
+            <w:r>
+              <w:rPr>
+                <w:rFonts w:ascii="Times New Roman" w:eastAsia="Times New Roman" w:hAnsi="Times New Roman" w:cs="Times New Roman"/>
+                <w:sz w:val="24"/>
+                <w:szCs w:val="24"/>
+              </w:rPr>
+              <w:t>overallGpa</w:t>
+            </w:r>
+            <w:proofErr w:type="spellEnd"/>
+            <w:r>
+              <w:rPr>
+                <w:rFonts w:ascii="Times New Roman" w:eastAsia="Times New Roman" w:hAnsi="Times New Roman" w:cs="Times New Roman"/>
+                <w:sz w:val="24"/>
+                <w:szCs w:val="24"/>
+              </w:rPr>
+              <w:t>}</w:t>
+            </w:r>
           </w:p>
         </w:tc>
       </w:tr>
@@ -1604,6 +1655,392 @@
             <w:shd w:val="clear" w:color="auto" w:fill="auto"/>
             <w:noWrap/>
             <w:vAlign w:val="bottom"/>
+          </w:tcPr>
+          <w:p>
+            <w:pPr>
+              <w:spacing w:after="0" w:line="240" w:lineRule="auto"/>
+              <w:rPr>
+                <w:rFonts w:ascii="Times New Roman" w:eastAsia="Times New Roman" w:hAnsi="Times New Roman" w:cs="Times New Roman"/>
+                <w:b/>
+                <w:bCs/>
+                <w:color w:val="000000"/>
+                <w:sz w:val="24"/>
+                <w:szCs w:val="24"/>
+              </w:rPr>
+            </w:pPr>
+            <w:r>
+              <w:rPr>
+                <w:rFonts w:ascii="Times New Roman" w:eastAsia="Times New Roman" w:hAnsi="Times New Roman" w:cs="Times New Roman"/>
+                <w:b/>
+                <w:bCs/>
+                <w:color w:val="000000"/>
+                <w:sz w:val="24"/>
+                <w:szCs w:val="24"/>
+              </w:rPr>
+              <w:t>{FOR semester IN semesters}</w:t>
+            </w:r>
+          </w:p>
+        </w:tc>
+      </w:tr>
+      <w:tr>
+        <w:trPr>
+          <w:trHeight w:val="287"/>
+        </w:trPr>
+        <w:tc>
+          <w:tcPr>
+            <w:tcW w:w="10530" w:type="dxa"/>
+            <w:gridSpan w:val="11"/>
+            <w:tcBorders>
+              <w:top w:val="single" w:sz="4" w:space="0" w:color="auto"/>
+              <w:left w:val="single" w:sz="4" w:space="0" w:color="auto"/>
+              <w:bottom w:val="single" w:sz="4" w:space="0" w:color="auto"/>
+              <w:right w:val="single" w:sz="4" w:space="0" w:color="auto"/>
+            </w:tcBorders>
+            <w:shd w:val="clear" w:color="auto" w:fill="auto"/>
+            <w:noWrap/>
+            <w:vAlign w:val="bottom"/>
+          </w:tcPr>
+          <w:p>
+            <w:pPr>
+              <w:spacing w:after="0" w:line="240" w:lineRule="auto"/>
+              <w:rPr>
+                <w:rFonts w:ascii="Times New Roman" w:eastAsia="Times New Roman" w:hAnsi="Times New Roman" w:cs="Times New Roman"/>
+                <w:sz w:val="24"/>
+                <w:szCs w:val="24"/>
+              </w:rPr>
+            </w:pPr>
+            <w:r>
+              <w:rPr>
+                <w:rFonts w:ascii="Times New Roman" w:eastAsia="Times New Roman" w:hAnsi="Times New Roman" w:cs="Times New Roman"/>
+                <w:sz w:val="24"/>
+                <w:szCs w:val="24"/>
+              </w:rPr>
+              <w:t xml:space="preserve">{ALIAS </w:t>
+            </w:r>
+            <w:proofErr w:type="spellStart"/>
+            <w:r>
+              <w:rPr>
+                <w:rFonts w:ascii="Times New Roman" w:eastAsia="Times New Roman" w:hAnsi="Times New Roman" w:cs="Times New Roman"/>
+                <w:color w:val="000000"/>
+                <w:sz w:val="24"/>
+                <w:szCs w:val="24"/>
+              </w:rPr>
+              <w:t>sem</w:t>
+            </w:r>
+            <w:r>
+              <w:rPr>
+                <w:rFonts w:ascii="Times New Roman" w:eastAsia="Times New Roman" w:hAnsi="Times New Roman" w:cs="Times New Roman"/>
+                <w:color w:val="000000"/>
+                <w:sz w:val="24"/>
+                <w:szCs w:val="24"/>
+              </w:rPr>
+              <w:t>e</w:t>
+            </w:r>
+            <w:r>
+              <w:rPr>
+                <w:rFonts w:ascii="Times New Roman" w:eastAsia="Times New Roman" w:hAnsi="Times New Roman" w:cs="Times New Roman"/>
+                <w:color w:val="000000"/>
+                <w:sz w:val="24"/>
+                <w:szCs w:val="24"/>
+              </w:rPr>
+              <w:t>sterName</w:t>
+            </w:r>
+            <w:proofErr w:type="spellEnd"/>
+            <w:r>
+              <w:rPr>
+                <w:rFonts w:ascii="Times New Roman" w:eastAsia="Times New Roman" w:hAnsi="Times New Roman" w:cs="Times New Roman"/>
+                <w:color w:val="000000"/>
+                <w:sz w:val="24"/>
+                <w:szCs w:val="24"/>
+              </w:rPr>
+              <w:t xml:space="preserve"> </w:t>
+            </w:r>
+            <w:r>
+              <w:rPr>
+                <w:rFonts w:ascii="Times New Roman" w:eastAsia="Times New Roman" w:hAnsi="Times New Roman" w:cs="Times New Roman"/>
+                <w:sz w:val="24"/>
+                <w:szCs w:val="24"/>
+              </w:rPr>
+              <w:t>INS $</w:t>
+            </w:r>
+            <w:proofErr w:type="spellStart"/>
+            <w:r>
+              <w:rPr>
+                <w:rFonts w:ascii="Times New Roman" w:eastAsia="Times New Roman" w:hAnsi="Times New Roman" w:cs="Times New Roman"/>
+                <w:sz w:val="24"/>
+                <w:szCs w:val="24"/>
+              </w:rPr>
+              <w:t>semester</w:t>
+            </w:r>
+            <w:r>
+              <w:rPr>
+                <w:rFonts w:ascii="Times New Roman" w:eastAsia="Times New Roman" w:hAnsi="Times New Roman" w:cs="Times New Roman"/>
+                <w:sz w:val="24"/>
+                <w:szCs w:val="24"/>
+              </w:rPr>
+              <w:t>.</w:t>
+            </w:r>
+            <w:r>
+              <w:rPr>
+                <w:rFonts w:ascii="Times New Roman" w:eastAsia="Times New Roman" w:hAnsi="Times New Roman" w:cs="Times New Roman"/>
+                <w:color w:val="000000"/>
+                <w:sz w:val="24"/>
+                <w:szCs w:val="24"/>
+              </w:rPr>
+              <w:t>semesterName</w:t>
+            </w:r>
+            <w:proofErr w:type="spellEnd"/>
+            <w:r>
+              <w:rPr>
+                <w:rFonts w:ascii="Times New Roman" w:eastAsia="Times New Roman" w:hAnsi="Times New Roman" w:cs="Times New Roman"/>
+                <w:sz w:val="24"/>
+                <w:szCs w:val="24"/>
+              </w:rPr>
+              <w:t>}</w:t>
+            </w:r>
+          </w:p>
+          <w:p>
+            <w:pPr>
+              <w:pStyle w:val="NoSpacing"/>
+              <w:rPr>
+                <w:rFonts w:ascii="Times New Roman" w:eastAsia="Times New Roman" w:hAnsi="Times New Roman" w:cs="Times New Roman"/>
+                <w:sz w:val="24"/>
+                <w:szCs w:val="24"/>
+              </w:rPr>
+            </w:pPr>
+            <w:r>
+              <w:rPr>
+                <w:rFonts w:ascii="Times New Roman" w:eastAsia="Times New Roman" w:hAnsi="Times New Roman" w:cs="Times New Roman"/>
+                <w:sz w:val="24"/>
+                <w:szCs w:val="24"/>
+              </w:rPr>
+              <w:t xml:space="preserve">{ALIAS </w:t>
+            </w:r>
+            <w:proofErr w:type="spellStart"/>
+            <w:r>
+              <w:rPr>
+                <w:rFonts w:ascii="Times New Roman" w:eastAsia="Times New Roman" w:hAnsi="Times New Roman" w:cs="Times New Roman"/>
+                <w:sz w:val="24"/>
+                <w:szCs w:val="24"/>
+              </w:rPr>
+              <w:t>totalCrd</w:t>
+            </w:r>
+            <w:proofErr w:type="spellEnd"/>
+            <w:r>
+              <w:rPr>
+                <w:rFonts w:ascii="Times New Roman" w:eastAsia="Times New Roman" w:hAnsi="Times New Roman" w:cs="Times New Roman"/>
+                <w:sz w:val="24"/>
+                <w:szCs w:val="24"/>
+              </w:rPr>
+              <w:t xml:space="preserve"> INS $</w:t>
+            </w:r>
+            <w:proofErr w:type="spellStart"/>
+            <w:r>
+              <w:rPr>
+                <w:rFonts w:ascii="Times New Roman" w:eastAsia="Times New Roman" w:hAnsi="Times New Roman" w:cs="Times New Roman"/>
+                <w:sz w:val="24"/>
+                <w:szCs w:val="24"/>
+              </w:rPr>
+              <w:t>semester</w:t>
+            </w:r>
+            <w:r>
+              <w:rPr>
+                <w:rFonts w:ascii="Times New Roman" w:eastAsia="Times New Roman" w:hAnsi="Times New Roman" w:cs="Times New Roman"/>
+                <w:sz w:val="24"/>
+                <w:szCs w:val="24"/>
+              </w:rPr>
+              <w:t>.</w:t>
+            </w:r>
+            <w:r>
+              <w:rPr>
+                <w:rFonts w:ascii="Times New Roman" w:eastAsia="Times New Roman" w:hAnsi="Times New Roman" w:cs="Times New Roman"/>
+                <w:sz w:val="24"/>
+                <w:szCs w:val="24"/>
+              </w:rPr>
+              <w:t>semesterCredits</w:t>
+            </w:r>
+            <w:proofErr w:type="spellEnd"/>
+            <w:r>
+              <w:rPr>
+                <w:rFonts w:ascii="Times New Roman" w:eastAsia="Times New Roman" w:hAnsi="Times New Roman" w:cs="Times New Roman"/>
+                <w:sz w:val="24"/>
+                <w:szCs w:val="24"/>
+              </w:rPr>
+              <w:t>}</w:t>
+            </w:r>
+          </w:p>
+          <w:p>
+            <w:pPr>
+              <w:pStyle w:val="NoSpacing"/>
+              <w:rPr>
+                <w:rFonts w:ascii="Times New Roman" w:eastAsia="Times New Roman" w:hAnsi="Times New Roman" w:cs="Times New Roman"/>
+                <w:sz w:val="24"/>
+                <w:szCs w:val="24"/>
+              </w:rPr>
+            </w:pPr>
+            <w:r>
+              <w:rPr>
+                <w:rFonts w:ascii="Times New Roman" w:eastAsia="Times New Roman" w:hAnsi="Times New Roman" w:cs="Times New Roman"/>
+                <w:sz w:val="24"/>
+                <w:szCs w:val="24"/>
+              </w:rPr>
+              <w:t xml:space="preserve">{ALIAS </w:t>
+            </w:r>
+            <w:proofErr w:type="spellStart"/>
+            <w:r>
+              <w:rPr>
+                <w:rFonts w:ascii="Times New Roman" w:eastAsia="Times New Roman" w:hAnsi="Times New Roman" w:cs="Times New Roman"/>
+                <w:color w:val="000000"/>
+                <w:sz w:val="24"/>
+                <w:szCs w:val="24"/>
+              </w:rPr>
+              <w:t>totalGp</w:t>
+            </w:r>
+            <w:proofErr w:type="spellEnd"/>
+            <w:r>
+              <w:rPr>
+                <w:rFonts w:ascii="Times New Roman" w:eastAsia="Times New Roman" w:hAnsi="Times New Roman" w:cs="Times New Roman"/>
+                <w:sz w:val="24"/>
+                <w:szCs w:val="24"/>
+              </w:rPr>
+              <w:t xml:space="preserve"> INS $</w:t>
+            </w:r>
+            <w:proofErr w:type="spellStart"/>
+            <w:r>
+              <w:rPr>
+                <w:rFonts w:ascii="Times New Roman" w:eastAsia="Times New Roman" w:hAnsi="Times New Roman" w:cs="Times New Roman"/>
+                <w:sz w:val="24"/>
+                <w:szCs w:val="24"/>
+              </w:rPr>
+              <w:t>semester</w:t>
+            </w:r>
+            <w:r>
+              <w:rPr>
+                <w:rFonts w:ascii="Times New Roman" w:eastAsia="Times New Roman" w:hAnsi="Times New Roman" w:cs="Times New Roman"/>
+                <w:sz w:val="24"/>
+                <w:szCs w:val="24"/>
+              </w:rPr>
+              <w:t>.</w:t>
+            </w:r>
+            <w:r>
+              <w:rPr>
+                <w:rFonts w:ascii="Times New Roman" w:eastAsia="Times New Roman" w:hAnsi="Times New Roman" w:cs="Times New Roman"/>
+                <w:color w:val="000000"/>
+                <w:sz w:val="24"/>
+                <w:szCs w:val="24"/>
+              </w:rPr>
+              <w:t>semesterGp</w:t>
+            </w:r>
+            <w:proofErr w:type="spellEnd"/>
+            <w:r>
+              <w:rPr>
+                <w:rFonts w:ascii="Times New Roman" w:eastAsia="Times New Roman" w:hAnsi="Times New Roman" w:cs="Times New Roman"/>
+                <w:sz w:val="24"/>
+                <w:szCs w:val="24"/>
+              </w:rPr>
+              <w:t>}</w:t>
+            </w:r>
+          </w:p>
+          <w:p>
+            <w:pPr>
+              <w:spacing w:after="0" w:line="240" w:lineRule="auto"/>
+              <w:rPr>
+                <w:rFonts w:ascii="Times New Roman" w:eastAsia="Times New Roman" w:hAnsi="Times New Roman" w:cs="Times New Roman"/>
+                <w:sz w:val="24"/>
+                <w:szCs w:val="24"/>
+              </w:rPr>
+            </w:pPr>
+            <w:r>
+              <w:rPr>
+                <w:rFonts w:ascii="Times New Roman" w:eastAsia="Times New Roman" w:hAnsi="Times New Roman" w:cs="Times New Roman"/>
+                <w:sz w:val="24"/>
+                <w:szCs w:val="24"/>
+              </w:rPr>
+              <w:t xml:space="preserve">{ALIAS </w:t>
+            </w:r>
+            <w:proofErr w:type="spellStart"/>
+            <w:r>
+              <w:rPr>
+                <w:rFonts w:ascii="Times New Roman" w:eastAsia="Times New Roman" w:hAnsi="Times New Roman" w:cs="Times New Roman"/>
+                <w:color w:val="000000"/>
+                <w:sz w:val="24"/>
+                <w:szCs w:val="24"/>
+              </w:rPr>
+              <w:t>gpa</w:t>
+            </w:r>
+            <w:proofErr w:type="spellEnd"/>
+            <w:r>
+              <w:rPr>
+                <w:rFonts w:ascii="Times New Roman" w:eastAsia="Times New Roman" w:hAnsi="Times New Roman" w:cs="Times New Roman"/>
+                <w:color w:val="000000"/>
+                <w:sz w:val="24"/>
+                <w:szCs w:val="24"/>
+              </w:rPr>
+              <w:t xml:space="preserve"> </w:t>
+            </w:r>
+            <w:r>
+              <w:rPr>
+                <w:rFonts w:ascii="Times New Roman" w:eastAsia="Times New Roman" w:hAnsi="Times New Roman" w:cs="Times New Roman"/>
+                <w:sz w:val="24"/>
+                <w:szCs w:val="24"/>
+              </w:rPr>
+              <w:t>INS $</w:t>
+            </w:r>
+            <w:proofErr w:type="spellStart"/>
+            <w:r>
+              <w:rPr>
+                <w:rFonts w:ascii="Times New Roman" w:eastAsia="Times New Roman" w:hAnsi="Times New Roman" w:cs="Times New Roman"/>
+                <w:sz w:val="24"/>
+                <w:szCs w:val="24"/>
+              </w:rPr>
+              <w:t>semester</w:t>
+            </w:r>
+            <w:r>
+              <w:rPr>
+                <w:rFonts w:ascii="Times New Roman" w:eastAsia="Times New Roman" w:hAnsi="Times New Roman" w:cs="Times New Roman"/>
+                <w:sz w:val="24"/>
+                <w:szCs w:val="24"/>
+              </w:rPr>
+              <w:t>.</w:t>
+            </w:r>
+            <w:r>
+              <w:rPr>
+                <w:rFonts w:ascii="Times New Roman" w:eastAsia="Times New Roman" w:hAnsi="Times New Roman" w:cs="Times New Roman"/>
+                <w:color w:val="000000"/>
+                <w:sz w:val="24"/>
+                <w:szCs w:val="24"/>
+              </w:rPr>
+              <w:t>gpa</w:t>
+            </w:r>
+            <w:proofErr w:type="spellEnd"/>
+            <w:r>
+              <w:rPr>
+                <w:rFonts w:ascii="Times New Roman" w:eastAsia="Times New Roman" w:hAnsi="Times New Roman" w:cs="Times New Roman"/>
+                <w:sz w:val="24"/>
+                <w:szCs w:val="24"/>
+              </w:rPr>
+              <w:t>}</w:t>
+            </w:r>
+          </w:p>
+        </w:tc>
+      </w:tr>
+      <w:tr>
+        <w:trPr>
+          <w:trHeight w:val="287"/>
+        </w:trPr>
+        <w:tc>
+          <w:tcPr>
+            <w:tcW w:w="10530" w:type="dxa"/>
+            <w:gridSpan w:val="11"/>
+            <w:tcBorders>
+              <w:top w:val="single" w:sz="4" w:space="0" w:color="auto"/>
+              <w:left w:val="single" w:sz="4" w:space="0" w:color="auto"/>
+              <w:bottom w:val="single" w:sz="4" w:space="0" w:color="auto"/>
+              <w:right w:val="single" w:sz="4" w:space="0" w:color="auto"/>
+            </w:tcBorders>
+            <w:shd w:val="clear" w:color="auto" w:fill="auto"/>
+            <w:noWrap/>
+            <w:vAlign w:val="bottom"/>
             <w:hideMark/>
           </w:tcPr>
           <w:p>
@@ -1639,8 +2076,21 @@
                 <w:sz w:val="28"/>
                 <w:szCs w:val="28"/>
               </w:rPr>
-              <w:t>semester</w:t>
-            </w:r>
+              <w:t>*</w:t>
+            </w:r>
+            <w:proofErr w:type="spellStart"/>
+            <w:r>
+              <w:rPr>
+                <w:rFonts w:ascii="Times New Roman" w:eastAsia="Times New Roman" w:hAnsi="Times New Roman" w:cs="Times New Roman"/>
+                <w:b/>
+                <w:bCs/>
+                <w:color w:val="000000"/>
+                <w:sz w:val="28"/>
+                <w:szCs w:val="28"/>
+              </w:rPr>
+              <w:t>semesterName</w:t>
+            </w:r>
+            <w:proofErr w:type="spellEnd"/>
             <w:r>
               <w:rPr>
                 <w:rFonts w:ascii="Times New Roman" w:eastAsia="Times New Roman" w:hAnsi="Times New Roman" w:cs="Times New Roman"/>
@@ -1944,232 +2394,33 @@
             <w:r>
               <w:rPr>
                 <w:rFonts w:ascii="Times New Roman" w:eastAsia="Times New Roman" w:hAnsi="Times New Roman" w:cs="Times New Roman"/>
-                <w:sz w:val="24"/>
-                <w:szCs w:val="24"/>
-              </w:rPr>
-              <w:t>{ALIAS no INS $grade.no}</w:t>
-            </w:r>
-          </w:p>
-          <w:p>
-            <w:pPr>
-              <w:pStyle w:val="NoSpacing"/>
-              <w:rPr>
-                <w:rFonts w:ascii="Times New Roman" w:eastAsia="Times New Roman" w:hAnsi="Times New Roman" w:cs="Times New Roman"/>
-                <w:sz w:val="24"/>
-                <w:szCs w:val="24"/>
-              </w:rPr>
-            </w:pPr>
-            <w:r>
-              <w:rPr>
-                <w:rFonts w:ascii="Times New Roman" w:eastAsia="Times New Roman" w:hAnsi="Times New Roman" w:cs="Times New Roman"/>
-                <w:sz w:val="24"/>
-                <w:szCs w:val="24"/>
-              </w:rPr>
-              <w:t xml:space="preserve">{ALIAS </w:t>
+                <w:b/>
+                <w:bCs/>
+                <w:color w:val="000000"/>
+                <w:sz w:val="24"/>
+                <w:szCs w:val="24"/>
+              </w:rPr>
+              <w:t>{FOR grade IN $</w:t>
             </w:r>
             <w:proofErr w:type="spellStart"/>
             <w:r>
               <w:rPr>
                 <w:rFonts w:ascii="Times New Roman" w:eastAsia="Times New Roman" w:hAnsi="Times New Roman" w:cs="Times New Roman"/>
-                <w:sz w:val="24"/>
-                <w:szCs w:val="24"/>
-              </w:rPr>
-              <w:t>subjectName</w:t>
+                <w:b/>
+                <w:bCs/>
+                <w:color w:val="000000"/>
+                <w:sz w:val="24"/>
+                <w:szCs w:val="24"/>
+              </w:rPr>
+              <w:t>semester.grades</w:t>
             </w:r>
             <w:proofErr w:type="spellEnd"/>
             <w:r>
               <w:rPr>
                 <w:rFonts w:ascii="Times New Roman" w:eastAsia="Times New Roman" w:hAnsi="Times New Roman" w:cs="Times New Roman"/>
-                <w:sz w:val="24"/>
-                <w:szCs w:val="24"/>
-              </w:rPr>
-              <w:t xml:space="preserve">  INS $</w:t>
-            </w:r>
-            <w:proofErr w:type="spellStart"/>
-            <w:r>
-              <w:rPr>
-                <w:rFonts w:ascii="Times New Roman" w:eastAsia="Times New Roman" w:hAnsi="Times New Roman" w:cs="Times New Roman"/>
-                <w:sz w:val="24"/>
-                <w:szCs w:val="24"/>
-              </w:rPr>
-              <w:t>grade.subjectName</w:t>
-            </w:r>
-            <w:proofErr w:type="spellEnd"/>
-            <w:r>
-              <w:rPr>
-                <w:rFonts w:ascii="Times New Roman" w:eastAsia="Times New Roman" w:hAnsi="Times New Roman" w:cs="Times New Roman"/>
-                <w:sz w:val="24"/>
-                <w:szCs w:val="24"/>
-              </w:rPr>
-              <w:t xml:space="preserve"> }</w:t>
-            </w:r>
-          </w:p>
-          <w:p>
-            <w:pPr>
-              <w:pStyle w:val="NoSpacing"/>
-              <w:rPr>
-                <w:rFonts w:ascii="Times New Roman" w:eastAsia="Times New Roman" w:hAnsi="Times New Roman" w:cs="Times New Roman"/>
-                <w:sz w:val="24"/>
-                <w:szCs w:val="24"/>
-              </w:rPr>
-            </w:pPr>
-            <w:r>
-              <w:rPr>
-                <w:rFonts w:ascii="Times New Roman" w:eastAsia="Times New Roman" w:hAnsi="Times New Roman" w:cs="Times New Roman"/>
-                <w:sz w:val="24"/>
-                <w:szCs w:val="24"/>
-              </w:rPr>
-              <w:t xml:space="preserve">{ALIAS </w:t>
-            </w:r>
-            <w:proofErr w:type="spellStart"/>
-            <w:r>
-              <w:rPr>
-                <w:rFonts w:ascii="Times New Roman" w:eastAsia="Times New Roman" w:hAnsi="Times New Roman" w:cs="Times New Roman"/>
-                <w:color w:val="000000"/>
-                <w:sz w:val="24"/>
-                <w:szCs w:val="24"/>
-              </w:rPr>
-              <w:t>crdUnit</w:t>
-            </w:r>
-            <w:proofErr w:type="spellEnd"/>
-            <w:r>
-              <w:rPr>
-                <w:rFonts w:ascii="Times New Roman" w:eastAsia="Times New Roman" w:hAnsi="Times New Roman" w:cs="Times New Roman"/>
-                <w:sz w:val="24"/>
-                <w:szCs w:val="24"/>
-              </w:rPr>
-              <w:t xml:space="preserve"> INS $</w:t>
-            </w:r>
-            <w:proofErr w:type="spellStart"/>
-            <w:r>
-              <w:rPr>
-                <w:rFonts w:ascii="Times New Roman" w:eastAsia="Times New Roman" w:hAnsi="Times New Roman" w:cs="Times New Roman"/>
-                <w:sz w:val="24"/>
-                <w:szCs w:val="24"/>
-              </w:rPr>
-              <w:t>grade.</w:t>
-            </w:r>
-            <w:r>
-              <w:rPr>
-                <w:rFonts w:ascii="Times New Roman" w:eastAsia="Times New Roman" w:hAnsi="Times New Roman" w:cs="Times New Roman"/>
-                <w:color w:val="000000"/>
-                <w:sz w:val="24"/>
-                <w:szCs w:val="24"/>
-              </w:rPr>
-              <w:t>creditUnit</w:t>
-            </w:r>
-            <w:proofErr w:type="spellEnd"/>
-            <w:r>
-              <w:rPr>
-                <w:rFonts w:ascii="Times New Roman" w:eastAsia="Times New Roman" w:hAnsi="Times New Roman" w:cs="Times New Roman"/>
-                <w:sz w:val="24"/>
-                <w:szCs w:val="24"/>
-              </w:rPr>
-              <w:t>}</w:t>
-            </w:r>
-          </w:p>
-          <w:p>
-            <w:pPr>
-              <w:pStyle w:val="NoSpacing"/>
-              <w:rPr>
-                <w:rFonts w:ascii="Times New Roman" w:eastAsia="Times New Roman" w:hAnsi="Times New Roman" w:cs="Times New Roman"/>
-                <w:sz w:val="24"/>
-                <w:szCs w:val="24"/>
-              </w:rPr>
-            </w:pPr>
-            <w:r>
-              <w:rPr>
-                <w:rFonts w:ascii="Times New Roman" w:eastAsia="Times New Roman" w:hAnsi="Times New Roman" w:cs="Times New Roman"/>
-                <w:sz w:val="24"/>
-                <w:szCs w:val="24"/>
-              </w:rPr>
-              <w:t>{ALIAS grade INS $</w:t>
-            </w:r>
-            <w:proofErr w:type="spellStart"/>
-            <w:r>
-              <w:rPr>
-                <w:rFonts w:ascii="Times New Roman" w:eastAsia="Times New Roman" w:hAnsi="Times New Roman" w:cs="Times New Roman"/>
-                <w:sz w:val="24"/>
-                <w:szCs w:val="24"/>
-              </w:rPr>
-              <w:t>grade.grade</w:t>
-            </w:r>
-            <w:proofErr w:type="spellEnd"/>
-            <w:r>
-              <w:rPr>
-                <w:rFonts w:ascii="Times New Roman" w:eastAsia="Times New Roman" w:hAnsi="Times New Roman" w:cs="Times New Roman"/>
-                <w:sz w:val="24"/>
-                <w:szCs w:val="24"/>
-              </w:rPr>
-              <w:t>}</w:t>
-            </w:r>
-          </w:p>
-          <w:p>
-            <w:pPr>
-              <w:pStyle w:val="NoSpacing"/>
-              <w:rPr>
-                <w:rFonts w:ascii="Times New Roman" w:eastAsia="Times New Roman" w:hAnsi="Times New Roman" w:cs="Times New Roman"/>
-                <w:sz w:val="24"/>
-                <w:szCs w:val="24"/>
-              </w:rPr>
-            </w:pPr>
-            <w:r>
-              <w:rPr>
-                <w:rFonts w:ascii="Times New Roman" w:eastAsia="Times New Roman" w:hAnsi="Times New Roman" w:cs="Times New Roman"/>
-                <w:sz w:val="24"/>
-                <w:szCs w:val="24"/>
-              </w:rPr>
-              <w:t>{ALIAS score INS $</w:t>
-            </w:r>
-            <w:proofErr w:type="spellStart"/>
-            <w:r>
-              <w:rPr>
-                <w:rFonts w:ascii="Times New Roman" w:eastAsia="Times New Roman" w:hAnsi="Times New Roman" w:cs="Times New Roman"/>
-                <w:sz w:val="24"/>
-                <w:szCs w:val="24"/>
-              </w:rPr>
-              <w:t>grade.score</w:t>
-            </w:r>
-            <w:proofErr w:type="spellEnd"/>
-            <w:r>
-              <w:rPr>
-                <w:rFonts w:ascii="Times New Roman" w:eastAsia="Times New Roman" w:hAnsi="Times New Roman" w:cs="Times New Roman"/>
-                <w:sz w:val="24"/>
-                <w:szCs w:val="24"/>
-              </w:rPr>
-              <w:t>}</w:t>
-            </w:r>
-          </w:p>
-          <w:p>
-            <w:pPr>
-              <w:pStyle w:val="NoSpacing"/>
-              <w:rPr>
-                <w:rFonts w:ascii="Myanmar3" w:eastAsia="Times New Roman" w:hAnsi="Myanmar3" w:cs="Myanmar3"/>
-                <w:b/>
-                <w:bCs/>
-              </w:rPr>
-            </w:pPr>
-            <w:r>
-              <w:rPr>
-                <w:rFonts w:ascii="Times New Roman" w:eastAsia="Times New Roman" w:hAnsi="Times New Roman" w:cs="Times New Roman"/>
-                <w:sz w:val="24"/>
-                <w:szCs w:val="24"/>
-              </w:rPr>
-              <w:t>{ALIAS point INS $</w:t>
-            </w:r>
-            <w:proofErr w:type="spellStart"/>
-            <w:r>
-              <w:rPr>
-                <w:rFonts w:ascii="Times New Roman" w:eastAsia="Times New Roman" w:hAnsi="Times New Roman" w:cs="Times New Roman"/>
-                <w:sz w:val="24"/>
-                <w:szCs w:val="24"/>
-              </w:rPr>
-              <w:t>grade.point</w:t>
-            </w:r>
-            <w:proofErr w:type="spellEnd"/>
-            <w:r>
-              <w:rPr>
-                <w:rFonts w:ascii="Times New Roman" w:eastAsia="Times New Roman" w:hAnsi="Times New Roman" w:cs="Times New Roman"/>
+                <w:b/>
+                <w:bCs/>
+                <w:color w:val="000000"/>
                 <w:sz w:val="24"/>
                 <w:szCs w:val="24"/>
               </w:rPr>
@@ -2198,22 +2449,246 @@
           </w:tcPr>
           <w:p>
             <w:pPr>
-              <w:spacing w:after="0" w:line="240" w:lineRule="auto"/>
-              <w:rPr>
-                <w:rFonts w:ascii="Times New Roman" w:eastAsia="Times New Roman" w:hAnsi="Times New Roman" w:cs="Times New Roman"/>
-                <w:color w:val="000000"/>
-                <w:sz w:val="24"/>
-                <w:szCs w:val="24"/>
-              </w:rPr>
-            </w:pPr>
-            <w:r>
-              <w:rPr>
-                <w:rFonts w:ascii="Times New Roman" w:eastAsia="Times New Roman" w:hAnsi="Times New Roman" w:cs="Times New Roman"/>
-                <w:color w:val="000000"/>
-                <w:sz w:val="24"/>
-                <w:szCs w:val="24"/>
-              </w:rPr>
-              <w:t>{FOR grade IN grades}</w:t>
+              <w:pStyle w:val="NoSpacing"/>
+              <w:rPr>
+                <w:rFonts w:ascii="Times New Roman" w:eastAsia="Times New Roman" w:hAnsi="Times New Roman" w:cs="Times New Roman"/>
+                <w:sz w:val="24"/>
+                <w:szCs w:val="24"/>
+              </w:rPr>
+            </w:pPr>
+            <w:r>
+              <w:rPr>
+                <w:rFonts w:ascii="Times New Roman" w:eastAsia="Times New Roman" w:hAnsi="Times New Roman" w:cs="Times New Roman"/>
+                <w:sz w:val="24"/>
+                <w:szCs w:val="24"/>
+              </w:rPr>
+              <w:t>{ALIAS no INS $grade.no}</w:t>
+            </w:r>
+          </w:p>
+          <w:p>
+            <w:pPr>
+              <w:pStyle w:val="NoSpacing"/>
+              <w:rPr>
+                <w:rFonts w:ascii="Times New Roman" w:eastAsia="Times New Roman" w:hAnsi="Times New Roman" w:cs="Times New Roman"/>
+                <w:sz w:val="24"/>
+                <w:szCs w:val="24"/>
+              </w:rPr>
+            </w:pPr>
+            <w:r>
+              <w:rPr>
+                <w:rFonts w:ascii="Times New Roman" w:eastAsia="Times New Roman" w:hAnsi="Times New Roman" w:cs="Times New Roman"/>
+                <w:sz w:val="24"/>
+                <w:szCs w:val="24"/>
+              </w:rPr>
+              <w:t xml:space="preserve">{ALIAS </w:t>
+            </w:r>
+            <w:proofErr w:type="spellStart"/>
+            <w:r>
+              <w:rPr>
+                <w:rFonts w:ascii="Times New Roman" w:eastAsia="Times New Roman" w:hAnsi="Times New Roman" w:cs="Times New Roman"/>
+                <w:sz w:val="24"/>
+                <w:szCs w:val="24"/>
+              </w:rPr>
+              <w:t>subjectName</w:t>
+            </w:r>
+            <w:proofErr w:type="spellEnd"/>
+            <w:r>
+              <w:rPr>
+                <w:rFonts w:ascii="Times New Roman" w:eastAsia="Times New Roman" w:hAnsi="Times New Roman" w:cs="Times New Roman"/>
+                <w:sz w:val="24"/>
+                <w:szCs w:val="24"/>
+              </w:rPr>
+              <w:t xml:space="preserve">  INS $</w:t>
+            </w:r>
+            <w:proofErr w:type="spellStart"/>
+            <w:r>
+              <w:rPr>
+                <w:rFonts w:ascii="Times New Roman" w:eastAsia="Times New Roman" w:hAnsi="Times New Roman" w:cs="Times New Roman"/>
+                <w:sz w:val="24"/>
+                <w:szCs w:val="24"/>
+              </w:rPr>
+              <w:t>grade.subjectName</w:t>
+            </w:r>
+            <w:proofErr w:type="spellEnd"/>
+            <w:r>
+              <w:rPr>
+                <w:rFonts w:ascii="Times New Roman" w:eastAsia="Times New Roman" w:hAnsi="Times New Roman" w:cs="Times New Roman"/>
+                <w:sz w:val="24"/>
+                <w:szCs w:val="24"/>
+              </w:rPr>
+              <w:t>}</w:t>
+            </w:r>
+          </w:p>
+          <w:p>
+            <w:pPr>
+              <w:pStyle w:val="NoSpacing"/>
+              <w:rPr>
+                <w:rFonts w:ascii="Times New Roman" w:eastAsia="Times New Roman" w:hAnsi="Times New Roman" w:cs="Times New Roman"/>
+                <w:sz w:val="24"/>
+                <w:szCs w:val="24"/>
+              </w:rPr>
+            </w:pPr>
+            <w:r>
+              <w:rPr>
+                <w:rFonts w:ascii="Times New Roman" w:eastAsia="Times New Roman" w:hAnsi="Times New Roman" w:cs="Times New Roman"/>
+                <w:sz w:val="24"/>
+                <w:szCs w:val="24"/>
+              </w:rPr>
+              <w:t xml:space="preserve">{ALIAS </w:t>
+            </w:r>
+            <w:proofErr w:type="spellStart"/>
+            <w:r>
+              <w:rPr>
+                <w:rFonts w:ascii="Times New Roman" w:eastAsia="Times New Roman" w:hAnsi="Times New Roman" w:cs="Times New Roman"/>
+                <w:color w:val="000000"/>
+                <w:sz w:val="24"/>
+                <w:szCs w:val="24"/>
+              </w:rPr>
+              <w:t>crdUnit</w:t>
+            </w:r>
+            <w:proofErr w:type="spellEnd"/>
+            <w:r>
+              <w:rPr>
+                <w:rFonts w:ascii="Times New Roman" w:eastAsia="Times New Roman" w:hAnsi="Times New Roman" w:cs="Times New Roman"/>
+                <w:sz w:val="24"/>
+                <w:szCs w:val="24"/>
+              </w:rPr>
+              <w:t xml:space="preserve"> INS $</w:t>
+            </w:r>
+            <w:proofErr w:type="spellStart"/>
+            <w:r>
+              <w:rPr>
+                <w:rFonts w:ascii="Times New Roman" w:eastAsia="Times New Roman" w:hAnsi="Times New Roman" w:cs="Times New Roman"/>
+                <w:sz w:val="24"/>
+                <w:szCs w:val="24"/>
+              </w:rPr>
+              <w:t>grade.</w:t>
+            </w:r>
+            <w:r>
+              <w:rPr>
+                <w:rFonts w:ascii="Times New Roman" w:eastAsia="Times New Roman" w:hAnsi="Times New Roman" w:cs="Times New Roman"/>
+                <w:color w:val="000000"/>
+                <w:sz w:val="24"/>
+                <w:szCs w:val="24"/>
+              </w:rPr>
+              <w:t>creditUnit</w:t>
+            </w:r>
+            <w:proofErr w:type="spellEnd"/>
+            <w:r>
+              <w:rPr>
+                <w:rFonts w:ascii="Times New Roman" w:eastAsia="Times New Roman" w:hAnsi="Times New Roman" w:cs="Times New Roman"/>
+                <w:sz w:val="24"/>
+                <w:szCs w:val="24"/>
+              </w:rPr>
+              <w:t>}</w:t>
+            </w:r>
+          </w:p>
+          <w:p>
+            <w:pPr>
+              <w:pStyle w:val="NoSpacing"/>
+              <w:rPr>
+                <w:rFonts w:ascii="Times New Roman" w:eastAsia="Times New Roman" w:hAnsi="Times New Roman" w:cs="Times New Roman"/>
+                <w:sz w:val="24"/>
+                <w:szCs w:val="24"/>
+              </w:rPr>
+            </w:pPr>
+            <w:r>
+              <w:rPr>
+                <w:rFonts w:ascii="Times New Roman" w:eastAsia="Times New Roman" w:hAnsi="Times New Roman" w:cs="Times New Roman"/>
+                <w:sz w:val="24"/>
+                <w:szCs w:val="24"/>
+              </w:rPr>
+              <w:t>{ALIAS grade INS $</w:t>
+            </w:r>
+            <w:proofErr w:type="spellStart"/>
+            <w:r>
+              <w:rPr>
+                <w:rFonts w:ascii="Times New Roman" w:eastAsia="Times New Roman" w:hAnsi="Times New Roman" w:cs="Times New Roman"/>
+                <w:sz w:val="24"/>
+                <w:szCs w:val="24"/>
+              </w:rPr>
+              <w:t>grade.grade</w:t>
+            </w:r>
+            <w:proofErr w:type="spellEnd"/>
+            <w:r>
+              <w:rPr>
+                <w:rFonts w:ascii="Times New Roman" w:eastAsia="Times New Roman" w:hAnsi="Times New Roman" w:cs="Times New Roman"/>
+                <w:sz w:val="24"/>
+                <w:szCs w:val="24"/>
+              </w:rPr>
+              <w:t>}</w:t>
+            </w:r>
+          </w:p>
+          <w:p>
+            <w:pPr>
+              <w:pStyle w:val="NoSpacing"/>
+              <w:rPr>
+                <w:rFonts w:ascii="Times New Roman" w:eastAsia="Times New Roman" w:hAnsi="Times New Roman" w:cs="Times New Roman"/>
+                <w:sz w:val="24"/>
+                <w:szCs w:val="24"/>
+              </w:rPr>
+            </w:pPr>
+            <w:r>
+              <w:rPr>
+                <w:rFonts w:ascii="Times New Roman" w:eastAsia="Times New Roman" w:hAnsi="Times New Roman" w:cs="Times New Roman"/>
+                <w:sz w:val="24"/>
+                <w:szCs w:val="24"/>
+              </w:rPr>
+              <w:t>{ALIAS score INS $</w:t>
+            </w:r>
+            <w:proofErr w:type="spellStart"/>
+            <w:r>
+              <w:rPr>
+                <w:rFonts w:ascii="Times New Roman" w:eastAsia="Times New Roman" w:hAnsi="Times New Roman" w:cs="Times New Roman"/>
+                <w:sz w:val="24"/>
+                <w:szCs w:val="24"/>
+              </w:rPr>
+              <w:t>grade.score</w:t>
+            </w:r>
+            <w:proofErr w:type="spellEnd"/>
+            <w:r>
+              <w:rPr>
+                <w:rFonts w:ascii="Times New Roman" w:eastAsia="Times New Roman" w:hAnsi="Times New Roman" w:cs="Times New Roman"/>
+                <w:sz w:val="24"/>
+                <w:szCs w:val="24"/>
+              </w:rPr>
+              <w:t>}</w:t>
+            </w:r>
+          </w:p>
+          <w:p>
+            <w:pPr>
+              <w:pStyle w:val="NoSpacing"/>
+              <w:rPr>
+                <w:rFonts w:ascii="Times New Roman" w:eastAsia="Times New Roman" w:hAnsi="Times New Roman" w:cs="Times New Roman"/>
+                <w:sz w:val="24"/>
+                <w:szCs w:val="24"/>
+              </w:rPr>
+            </w:pPr>
+            <w:r>
+              <w:rPr>
+                <w:rFonts w:ascii="Times New Roman" w:eastAsia="Times New Roman" w:hAnsi="Times New Roman" w:cs="Times New Roman"/>
+                <w:sz w:val="24"/>
+                <w:szCs w:val="24"/>
+              </w:rPr>
+              <w:t>{ALIAS point INS $</w:t>
+            </w:r>
+            <w:proofErr w:type="spellStart"/>
+            <w:r>
+              <w:rPr>
+                <w:rFonts w:ascii="Times New Roman" w:eastAsia="Times New Roman" w:hAnsi="Times New Roman" w:cs="Times New Roman"/>
+                <w:sz w:val="24"/>
+                <w:szCs w:val="24"/>
+              </w:rPr>
+              <w:t>grade.point</w:t>
+            </w:r>
+            <w:proofErr w:type="spellEnd"/>
+            <w:r>
+              <w:rPr>
+                <w:rFonts w:ascii="Times New Roman" w:eastAsia="Times New Roman" w:hAnsi="Times New Roman" w:cs="Times New Roman"/>
+                <w:sz w:val="24"/>
+                <w:szCs w:val="24"/>
+              </w:rPr>
+              <w:t>}</w:t>
             </w:r>
           </w:p>
         </w:tc>
@@ -2521,14 +2996,18 @@
               <w:spacing w:after="0" w:line="240" w:lineRule="auto"/>
               <w:rPr>
                 <w:rFonts w:ascii="Times New Roman" w:eastAsia="Times New Roman" w:hAnsi="Times New Roman" w:cs="Times New Roman"/>
-                <w:color w:val="000000"/>
-                <w:sz w:val="24"/>
-                <w:szCs w:val="24"/>
-              </w:rPr>
-            </w:pPr>
-            <w:r>
-              <w:rPr>
-                <w:rFonts w:ascii="Times New Roman" w:eastAsia="Times New Roman" w:hAnsi="Times New Roman" w:cs="Times New Roman"/>
+                <w:b/>
+                <w:bCs/>
+                <w:color w:val="000000"/>
+                <w:sz w:val="24"/>
+                <w:szCs w:val="24"/>
+              </w:rPr>
+            </w:pPr>
+            <w:r>
+              <w:rPr>
+                <w:rFonts w:ascii="Times New Roman" w:eastAsia="Times New Roman" w:hAnsi="Times New Roman" w:cs="Times New Roman"/>
+                <w:b/>
+                <w:bCs/>
                 <w:color w:val="000000"/>
                 <w:sz w:val="24"/>
                 <w:szCs w:val="24"/>
@@ -2594,7 +3073,6 @@
             </w:tcBorders>
             <w:shd w:val="clear" w:color="auto" w:fill="auto"/>
             <w:noWrap/>
-            <w:tcFitText/>
             <w:vAlign w:val="center"/>
             <w:hideMark/>
           </w:tcPr>
@@ -2617,12 +3095,22 @@
                 <w:b/>
                 <w:bCs/>
                 <w:color w:val="000000"/>
-                <w:w w:val="93"/>
                 <w:sz w:val="24"/>
                 <w:szCs w:val="24"/>
               </w:rPr>
               <w:t>{</w:t>
             </w:r>
+            <w:r>
+              <w:rPr>
+                <w:rFonts w:ascii="Times New Roman" w:eastAsia="Times New Roman" w:hAnsi="Times New Roman" w:cs="Times New Roman"/>
+                <w:b/>
+                <w:bCs/>
+                <w:color w:val="000000"/>
+                <w:sz w:val="24"/>
+                <w:szCs w:val="24"/>
+              </w:rPr>
+              <w:t>*</w:t>
+            </w:r>
             <w:proofErr w:type="spellStart"/>
             <w:r>
               <w:rPr>
@@ -2630,11 +3118,10 @@
                 <w:b/>
                 <w:bCs/>
                 <w:color w:val="000000"/>
-                <w:w w:val="93"/>
-                <w:sz w:val="24"/>
-                <w:szCs w:val="24"/>
-              </w:rPr>
-              <w:t>totalCredit</w:t>
+                <w:sz w:val="24"/>
+                <w:szCs w:val="24"/>
+              </w:rPr>
+              <w:t>totalCrd</w:t>
             </w:r>
             <w:proofErr w:type="spellEnd"/>
             <w:r>
@@ -2643,8 +3130,6 @@
                 <w:b/>
                 <w:bCs/>
                 <w:color w:val="000000"/>
-                <w:spacing w:val="11"/>
-                <w:w w:val="93"/>
                 <w:sz w:val="24"/>
                 <w:szCs w:val="24"/>
               </w:rPr>
@@ -2725,6 +3210,15 @@
                 <w:szCs w:val="24"/>
               </w:rPr>
               <w:t>{</w:t>
+            </w:r>
+            <w:r>
+              <w:rPr>
+                <w:rFonts w:ascii="Times New Roman" w:eastAsia="Times New Roman" w:hAnsi="Times New Roman" w:cs="Times New Roman"/>
+                <w:color w:val="000000"/>
+                <w:sz w:val="24"/>
+                <w:szCs w:val="24"/>
+              </w:rPr>
+              <w:t>*</w:t>
             </w:r>
             <w:proofErr w:type="spellStart"/>
             <w:r>
@@ -2944,6 +3438,17 @@
               </w:rPr>
               <w:t>{</w:t>
             </w:r>
+            <w:r>
+              <w:rPr>
+                <w:rFonts w:ascii="Times New Roman" w:eastAsia="Times New Roman" w:hAnsi="Times New Roman" w:cs="Times New Roman"/>
+                <w:b/>
+                <w:bCs/>
+                <w:color w:val="000000"/>
+                <w:sz w:val="24"/>
+                <w:szCs w:val="24"/>
+              </w:rPr>
+              <w:t>*</w:t>
+            </w:r>
             <w:proofErr w:type="spellStart"/>
             <w:r>
               <w:rPr>
@@ -2977,8 +3482,8 @@
         </w:trPr>
         <w:tc>
           <w:tcPr>
-            <w:tcW w:w="1471" w:type="dxa"/>
-            <w:gridSpan w:val="2"/>
+            <w:tcW w:w="10530" w:type="dxa"/>
+            <w:gridSpan w:val="11"/>
             <w:tcBorders>
               <w:top w:val="nil"/>
               <w:left w:val="nil"/>
@@ -2988,21 +3493,87 @@
             <w:shd w:val="clear" w:color="auto" w:fill="auto"/>
             <w:noWrap/>
             <w:vAlign w:val="bottom"/>
-            <w:hideMark/>
-          </w:tcPr>
-          <w:p>
-            <w:pPr>
-              <w:spacing w:after="0" w:line="240" w:lineRule="auto"/>
-              <w:rPr>
-                <w:rFonts w:ascii="Calibri" w:eastAsia="Times New Roman" w:hAnsi="Calibri" w:cs="Times New Roman"/>
-                <w:color w:val="000000"/>
-              </w:rPr>
-            </w:pPr>
-          </w:p>
-        </w:tc>
-        <w:tc>
-          <w:tcPr>
-            <w:tcW w:w="1598" w:type="dxa"/>
+          </w:tcPr>
+          <w:p>
+            <w:pPr>
+              <w:spacing w:after="0" w:line="240" w:lineRule="auto"/>
+              <w:rPr>
+                <w:rFonts w:ascii="Times New Roman" w:eastAsia="Times New Roman" w:hAnsi="Times New Roman" w:cs="Times New Roman"/>
+                <w:b/>
+                <w:bCs/>
+                <w:color w:val="000000"/>
+                <w:sz w:val="24"/>
+                <w:szCs w:val="24"/>
+              </w:rPr>
+            </w:pPr>
+            <w:r>
+              <w:rPr>
+                <w:rFonts w:ascii="Times New Roman" w:eastAsia="Times New Roman" w:hAnsi="Times New Roman" w:cs="Times New Roman"/>
+                <w:b/>
+                <w:bCs/>
+                <w:color w:val="000000"/>
+                <w:sz w:val="24"/>
+                <w:szCs w:val="24"/>
+              </w:rPr>
+              <w:t>{IF (</w:t>
+            </w:r>
+            <w:r>
+              <w:rPr>
+                <w:rFonts w:ascii="Times New Roman" w:eastAsia="Times New Roman" w:hAnsi="Times New Roman" w:cs="Times New Roman"/>
+                <w:b/>
+                <w:bCs/>
+                <w:color w:val="000000"/>
+                <w:sz w:val="24"/>
+                <w:szCs w:val="24"/>
+              </w:rPr>
+              <w:t>$</w:t>
+            </w:r>
+            <w:r>
+              <w:rPr>
+                <w:rFonts w:ascii="Times New Roman" w:eastAsia="Times New Roman" w:hAnsi="Times New Roman" w:cs="Times New Roman"/>
+                <w:b/>
+                <w:bCs/>
+                <w:color w:val="000000"/>
+                <w:sz w:val="24"/>
+                <w:szCs w:val="24"/>
+              </w:rPr>
+              <w:t xml:space="preserve">idx+1) &lt; </w:t>
+            </w:r>
+            <w:proofErr w:type="spellStart"/>
+            <w:r>
+              <w:rPr>
+                <w:rFonts w:ascii="Times New Roman" w:eastAsia="Times New Roman" w:hAnsi="Times New Roman" w:cs="Times New Roman"/>
+                <w:b/>
+                <w:bCs/>
+                <w:color w:val="000000"/>
+                <w:sz w:val="24"/>
+                <w:szCs w:val="24"/>
+              </w:rPr>
+              <w:t>semesters.length</w:t>
+            </w:r>
+            <w:proofErr w:type="spellEnd"/>
+            <w:r>
+              <w:rPr>
+                <w:rFonts w:ascii="Times New Roman" w:eastAsia="Times New Roman" w:hAnsi="Times New Roman" w:cs="Times New Roman"/>
+                <w:b/>
+                <w:bCs/>
+                <w:color w:val="000000"/>
+                <w:sz w:val="24"/>
+                <w:szCs w:val="24"/>
+              </w:rPr>
+              <w:t>}</w:t>
+            </w:r>
+          </w:p>
+        </w:tc>
+      </w:tr>
+      <w:tr>
+        <w:trPr>
+          <w:trHeight w:val="268"/>
+        </w:trPr>
+        <w:tc>
+          <w:tcPr>
+            <w:tcW w:w="10530" w:type="dxa"/>
+            <w:gridSpan w:val="11"/>
             <w:tcBorders>
               <w:top w:val="nil"/>
               <w:left w:val="nil"/>
@@ -3012,21 +3583,28 @@
             <w:shd w:val="clear" w:color="auto" w:fill="auto"/>
             <w:noWrap/>
             <w:vAlign w:val="bottom"/>
-            <w:hideMark/>
-          </w:tcPr>
-          <w:p>
-            <w:pPr>
-              <w:spacing w:after="0" w:line="240" w:lineRule="auto"/>
-              <w:rPr>
-                <w:rFonts w:ascii="Calibri" w:eastAsia="Times New Roman" w:hAnsi="Calibri" w:cs="Times New Roman"/>
-                <w:color w:val="000000"/>
-              </w:rPr>
-            </w:pPr>
-          </w:p>
-        </w:tc>
-        <w:tc>
-          <w:tcPr>
-            <w:tcW w:w="1791" w:type="dxa"/>
+          </w:tcPr>
+          <w:p>
+            <w:pPr>
+              <w:spacing w:after="0" w:line="240" w:lineRule="auto"/>
+              <w:rPr>
+                <w:rFonts w:ascii="Times New Roman" w:eastAsia="Times New Roman" w:hAnsi="Times New Roman" w:cs="Times New Roman"/>
+                <w:color w:val="000000"/>
+                <w:sz w:val="24"/>
+                <w:szCs w:val="24"/>
+              </w:rPr>
+            </w:pPr>
+          </w:p>
+        </w:tc>
+      </w:tr>
+      <w:tr>
+        <w:trPr>
+          <w:trHeight w:val="268"/>
+        </w:trPr>
+        <w:tc>
+          <w:tcPr>
+            <w:tcW w:w="10530" w:type="dxa"/>
+            <w:gridSpan w:val="11"/>
             <w:tcBorders>
               <w:top w:val="nil"/>
               <w:left w:val="nil"/>
@@ -3036,21 +3614,41 @@
             <w:shd w:val="clear" w:color="auto" w:fill="auto"/>
             <w:noWrap/>
             <w:vAlign w:val="bottom"/>
-            <w:hideMark/>
-          </w:tcPr>
-          <w:p>
-            <w:pPr>
-              <w:spacing w:after="0" w:line="240" w:lineRule="auto"/>
-              <w:rPr>
-                <w:rFonts w:ascii="Calibri" w:eastAsia="Times New Roman" w:hAnsi="Calibri" w:cs="Times New Roman"/>
-                <w:color w:val="000000"/>
-              </w:rPr>
-            </w:pPr>
-          </w:p>
-        </w:tc>
-        <w:tc>
-          <w:tcPr>
-            <w:tcW w:w="1476" w:type="dxa"/>
+          </w:tcPr>
+          <w:p>
+            <w:pPr>
+              <w:spacing w:after="0" w:line="240" w:lineRule="auto"/>
+              <w:rPr>
+                <w:rFonts w:ascii="Times New Roman" w:eastAsia="Times New Roman" w:hAnsi="Times New Roman" w:cs="Times New Roman"/>
+                <w:b/>
+                <w:bCs/>
+                <w:color w:val="000000"/>
+                <w:sz w:val="24"/>
+                <w:szCs w:val="24"/>
+              </w:rPr>
+            </w:pPr>
+            <w:r>
+              <w:rPr>
+                <w:rFonts w:ascii="Times New Roman" w:eastAsia="Times New Roman" w:hAnsi="Times New Roman" w:cs="Times New Roman"/>
+                <w:b/>
+                <w:bCs/>
+                <w:color w:val="000000"/>
+                <w:sz w:val="24"/>
+                <w:szCs w:val="24"/>
+              </w:rPr>
+              <w:t>{END-If}</w:t>
+            </w:r>
+          </w:p>
+        </w:tc>
+      </w:tr>
+      <w:tr>
+        <w:trPr>
+          <w:trHeight w:val="268"/>
+        </w:trPr>
+        <w:tc>
+          <w:tcPr>
+            <w:tcW w:w="10530" w:type="dxa"/>
+            <w:gridSpan w:val="11"/>
             <w:tcBorders>
               <w:top w:val="nil"/>
               <w:left w:val="nil"/>
@@ -3066,97 +3664,25 @@
             <w:pPr>
               <w:spacing w:after="0" w:line="240" w:lineRule="auto"/>
               <w:rPr>
-                <w:rFonts w:ascii="Calibri" w:eastAsia="Times New Roman" w:hAnsi="Calibri" w:cs="Times New Roman"/>
-                <w:color w:val="000000"/>
-              </w:rPr>
-            </w:pPr>
-          </w:p>
-        </w:tc>
-        <w:tc>
-          <w:tcPr>
-            <w:tcW w:w="1787" w:type="dxa"/>
-            <w:gridSpan w:val="3"/>
-            <w:tcBorders>
-              <w:top w:val="nil"/>
-              <w:left w:val="nil"/>
-              <w:bottom w:val="nil"/>
-              <w:right w:val="nil"/>
-            </w:tcBorders>
-            <w:shd w:val="clear" w:color="auto" w:fill="auto"/>
-            <w:noWrap/>
-            <w:vAlign w:val="bottom"/>
-            <w:hideMark/>
-          </w:tcPr>
-          <w:p>
-            <w:pPr>
-              <w:spacing w:after="0" w:line="240" w:lineRule="auto"/>
-              <w:rPr>
-                <w:rFonts w:ascii="Times New Roman" w:eastAsia="Times New Roman" w:hAnsi="Times New Roman" w:cs="Times New Roman"/>
-                <w:b/>
-                <w:bCs/>
-                <w:color w:val="000000"/>
-                <w:sz w:val="24"/>
-                <w:szCs w:val="24"/>
-              </w:rPr>
-            </w:pPr>
-          </w:p>
-        </w:tc>
-        <w:tc>
-          <w:tcPr>
-            <w:tcW w:w="967" w:type="dxa"/>
-            <w:tcBorders>
-              <w:top w:val="nil"/>
-              <w:left w:val="nil"/>
-              <w:bottom w:val="nil"/>
-              <w:right w:val="nil"/>
-            </w:tcBorders>
-            <w:shd w:val="clear" w:color="auto" w:fill="auto"/>
-            <w:noWrap/>
-            <w:vAlign w:val="bottom"/>
-            <w:hideMark/>
-          </w:tcPr>
-          <w:p>
-            <w:pPr>
-              <w:spacing w:after="0" w:line="240" w:lineRule="auto"/>
-              <w:rPr>
-                <w:rFonts w:ascii="Times New Roman" w:eastAsia="Times New Roman" w:hAnsi="Times New Roman" w:cs="Times New Roman"/>
-                <w:b/>
-                <w:bCs/>
-                <w:color w:val="000000"/>
-                <w:sz w:val="24"/>
-                <w:szCs w:val="24"/>
-              </w:rPr>
-            </w:pPr>
-          </w:p>
-        </w:tc>
-        <w:tc>
-          <w:tcPr>
-            <w:tcW w:w="1440" w:type="dxa"/>
-            <w:gridSpan w:val="2"/>
-            <w:tcBorders>
-              <w:top w:val="nil"/>
-              <w:left w:val="nil"/>
-              <w:bottom w:val="nil"/>
-              <w:right w:val="nil"/>
-            </w:tcBorders>
-            <w:shd w:val="clear" w:color="auto" w:fill="auto"/>
-            <w:noWrap/>
-            <w:vAlign w:val="bottom"/>
-            <w:hideMark/>
-          </w:tcPr>
-          <w:p>
-            <w:pPr>
-              <w:spacing w:after="0" w:line="240" w:lineRule="auto"/>
-              <w:jc w:val="center"/>
-              <w:rPr>
-                <w:rFonts w:ascii="Times New Roman" w:eastAsia="Times New Roman" w:hAnsi="Times New Roman" w:cs="Times New Roman"/>
-                <w:b/>
-                <w:bCs/>
-                <w:color w:val="000000"/>
-                <w:sz w:val="28"/>
-                <w:szCs w:val="28"/>
-              </w:rPr>
-            </w:pPr>
+                <w:rFonts w:ascii="Times New Roman" w:eastAsia="Times New Roman" w:hAnsi="Times New Roman" w:cs="Times New Roman"/>
+                <w:b/>
+                <w:bCs/>
+                <w:color w:val="000000"/>
+                <w:sz w:val="24"/>
+                <w:szCs w:val="24"/>
+              </w:rPr>
+            </w:pPr>
+            <w:r>
+              <w:rPr>
+                <w:rFonts w:ascii="Times New Roman" w:eastAsia="Times New Roman" w:hAnsi="Times New Roman" w:cs="Times New Roman"/>
+                <w:b/>
+                <w:bCs/>
+                <w:color w:val="000000"/>
+                <w:sz w:val="24"/>
+                <w:szCs w:val="24"/>
+              </w:rPr>
+              <w:t>{END-FOR semester}</w:t>
+            </w:r>
           </w:p>
         </w:tc>
       </w:tr>
@@ -3331,20 +3857,64 @@
                 <w:sz w:val="24"/>
                 <w:szCs w:val="24"/>
               </w:rPr>
-              <w:t>3.</w:t>
-            </w:r>
-            <w:r>
-              <w:rPr>
-                <w:rFonts w:ascii="Times New Roman" w:eastAsia="Times New Roman" w:hAnsi="Times New Roman" w:cs="Times New Roman" w:hint="cs"/>
-                <w:b/>
-                <w:bCs/>
-                <w:color w:val="000000"/>
-                <w:sz w:val="24"/>
-                <w:szCs w:val="24"/>
-                <w:cs/>
-                <w:lang w:bidi="my-MM"/>
-              </w:rPr>
-              <w:t>48</w:t>
+              <w:t>{</w:t>
+            </w:r>
+            <w:r>
+              <w:rPr>
+                <w:rFonts w:ascii="Times New Roman" w:eastAsia="Times New Roman" w:hAnsi="Times New Roman" w:cs="Times New Roman"/>
+                <w:b/>
+                <w:bCs/>
+                <w:color w:val="000000"/>
+                <w:sz w:val="24"/>
+                <w:szCs w:val="24"/>
+              </w:rPr>
+              <w:t>*</w:t>
+            </w:r>
+            <w:proofErr w:type="spellStart"/>
+            <w:r>
+              <w:rPr>
+                <w:rFonts w:ascii="Times New Roman" w:eastAsia="Times New Roman" w:hAnsi="Times New Roman" w:cs="Times New Roman"/>
+                <w:b/>
+                <w:bCs/>
+                <w:color w:val="000000"/>
+                <w:sz w:val="24"/>
+                <w:szCs w:val="24"/>
+              </w:rPr>
+              <w:t>ov</w:t>
+            </w:r>
+            <w:r>
+              <w:rPr>
+                <w:rFonts w:ascii="Times New Roman" w:eastAsia="Times New Roman" w:hAnsi="Times New Roman" w:cs="Times New Roman"/>
+                <w:b/>
+                <w:bCs/>
+                <w:color w:val="000000"/>
+                <w:sz w:val="24"/>
+                <w:szCs w:val="24"/>
+              </w:rPr>
+              <w:t>a</w:t>
+            </w:r>
+            <w:r>
+              <w:rPr>
+                <w:rFonts w:ascii="Times New Roman" w:eastAsia="Times New Roman" w:hAnsi="Times New Roman" w:cs="Times New Roman"/>
+                <w:b/>
+                <w:bCs/>
+                <w:color w:val="000000"/>
+                <w:sz w:val="24"/>
+                <w:szCs w:val="24"/>
+              </w:rPr>
+              <w:t>Gpa</w:t>
+            </w:r>
+            <w:proofErr w:type="spellEnd"/>
+            <w:r>
+              <w:rPr>
+                <w:rFonts w:ascii="Times New Roman" w:eastAsia="Times New Roman" w:hAnsi="Times New Roman" w:cs="Times New Roman"/>
+                <w:b/>
+                <w:bCs/>
+                <w:color w:val="000000"/>
+                <w:sz w:val="24"/>
+                <w:szCs w:val="24"/>
+              </w:rPr>
+              <w:t>}</w:t>
             </w:r>
           </w:p>
         </w:tc>
@@ -4884,7 +5454,6 @@
   <w:style w:type="character" w:default="1" w:styleId="DefaultParagraphFont">
     <w:name w:val="Default Paragraph Font"/>
     <w:uiPriority w:val="1"/>
-    <w:semiHidden/>
     <w:unhideWhenUsed/>
   </w:style>
   <w:style w:type="table" w:default="1" w:styleId="TableNormal">

</xml_diff>

<commit_message>
fix grade scales in export files
</commit_message>
<xml_diff>
--- a/public/templates/academic-result-template-default.docx
+++ b/public/templates/academic-result-template-default.docx
@@ -15,8 +15,7 @@
         <w:gridCol w:w="1791"/>
         <w:gridCol w:w="1476"/>
         <w:gridCol w:w="1494"/>
-        <w:gridCol w:w="180"/>
-        <w:gridCol w:w="113"/>
+        <w:gridCol w:w="293"/>
         <w:gridCol w:w="967"/>
         <w:gridCol w:w="340"/>
         <w:gridCol w:w="1100"/>
@@ -134,7 +133,7 @@
         <w:tc>
           <w:tcPr>
             <w:tcW w:w="9059" w:type="dxa"/>
-            <w:gridSpan w:val="9"/>
+            <w:gridSpan w:val="8"/>
             <w:tcBorders>
               <w:left w:val="nil"/>
             </w:tcBorders>
@@ -743,7 +742,7 @@
         <w:tc>
           <w:tcPr>
             <w:tcW w:w="4194" w:type="dxa"/>
-            <w:gridSpan w:val="6"/>
+            <w:gridSpan w:val="5"/>
             <w:tcBorders>
               <w:top w:val="nil"/>
               <w:left w:val="nil"/>
@@ -1038,7 +1037,7 @@
                 </mc:Choice>
                 <mc:Fallback>
                   <w:pict>
-                    <v:line w14:anchorId="595C36C1" id="Straight Connector 2" o:spid="_x0000_s1026" style="position:absolute;z-index:251663872;visibility:visible;mso-wrap-style:square;mso-width-percent:0;mso-height-percent:0;mso-wrap-distance-left:9pt;mso-wrap-distance-top:0;mso-wrap-distance-right:9pt;mso-wrap-distance-bottom:0;mso-position-horizontal:absolute;mso-position-horizontal-relative:text;mso-position-vertical:absolute;mso-position-vertical-relative:text;mso-width-percent:0;mso-height-percent:0;mso-width-relative:page;mso-height-relative:page" from="-250.9pt,-11.15pt" to="280.1pt,-11.15pt" o:gfxdata="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" strokeweight="4.5pt">
+                    <v:line w14:anchorId="42CF8630" id="Straight Connector 2" o:spid="_x0000_s1026" style="position:absolute;z-index:251663872;visibility:visible;mso-wrap-style:square;mso-width-percent:0;mso-height-percent:0;mso-wrap-distance-left:9pt;mso-wrap-distance-top:0;mso-wrap-distance-right:9pt;mso-wrap-distance-bottom:0;mso-position-horizontal:absolute;mso-position-horizontal-relative:text;mso-position-vertical:absolute;mso-position-vertical-relative:text;mso-width-percent:0;mso-height-percent:0;mso-width-relative:page;mso-height-relative:page" from="-250.9pt,-11.15pt" to="280.1pt,-11.15pt" o:gfxdata="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" strokeweight="4.5pt">
                       <v:stroke linestyle="thickThin"/>
                     </v:line>
                   </w:pict>
@@ -1050,7 +1049,7 @@
         <w:tc>
           <w:tcPr>
             <w:tcW w:w="1787" w:type="dxa"/>
-            <w:gridSpan w:val="3"/>
+            <w:gridSpan w:val="2"/>
             <w:tcBorders>
               <w:left w:val="nil"/>
               <w:right w:val="nil"/>
@@ -1226,7 +1225,7 @@
         <w:tc>
           <w:tcPr>
             <w:tcW w:w="4194" w:type="dxa"/>
-            <w:gridSpan w:val="6"/>
+            <w:gridSpan w:val="5"/>
             <w:tcBorders>
               <w:left w:val="nil"/>
             </w:tcBorders>
@@ -1448,7 +1447,7 @@
         <w:tc>
           <w:tcPr>
             <w:tcW w:w="4194" w:type="dxa"/>
-            <w:gridSpan w:val="6"/>
+            <w:gridSpan w:val="5"/>
             <w:tcBorders>
               <w:left w:val="nil"/>
             </w:tcBorders>
@@ -1561,7 +1560,7 @@
         <w:tc>
           <w:tcPr>
             <w:tcW w:w="10530" w:type="dxa"/>
-            <w:gridSpan w:val="11"/>
+            <w:gridSpan w:val="10"/>
             <w:tcBorders>
               <w:top w:val="single" w:sz="4" w:space="0" w:color="auto"/>
               <w:left w:val="single" w:sz="4" w:space="0" w:color="auto"/>
@@ -1645,7 +1644,7 @@
         <w:tc>
           <w:tcPr>
             <w:tcW w:w="10530" w:type="dxa"/>
-            <w:gridSpan w:val="11"/>
+            <w:gridSpan w:val="10"/>
             <w:tcBorders>
               <w:top w:val="single" w:sz="4" w:space="0" w:color="auto"/>
               <w:left w:val="single" w:sz="4" w:space="0" w:color="auto"/>
@@ -1689,7 +1688,7 @@
         <w:tc>
           <w:tcPr>
             <w:tcW w:w="10530" w:type="dxa"/>
-            <w:gridSpan w:val="11"/>
+            <w:gridSpan w:val="10"/>
             <w:tcBorders>
               <w:top w:val="single" w:sz="4" w:space="0" w:color="auto"/>
               <w:left w:val="single" w:sz="4" w:space="0" w:color="auto"/>
@@ -2031,7 +2030,7 @@
         <w:tc>
           <w:tcPr>
             <w:tcW w:w="10530" w:type="dxa"/>
-            <w:gridSpan w:val="11"/>
+            <w:gridSpan w:val="10"/>
             <w:tcBorders>
               <w:top w:val="single" w:sz="4" w:space="0" w:color="auto"/>
               <w:left w:val="single" w:sz="4" w:space="0" w:color="auto"/>
@@ -2284,7 +2283,7 @@
         <w:tc>
           <w:tcPr>
             <w:tcW w:w="1260" w:type="dxa"/>
-            <w:gridSpan w:val="3"/>
+            <w:gridSpan w:val="2"/>
             <w:tcBorders>
               <w:top w:val="single" w:sz="4" w:space="0" w:color="auto"/>
               <w:left w:val="single" w:sz="4" w:space="0" w:color="auto"/>
@@ -2371,7 +2370,7 @@
         <w:tc>
           <w:tcPr>
             <w:tcW w:w="10530" w:type="dxa"/>
-            <w:gridSpan w:val="11"/>
+            <w:gridSpan w:val="10"/>
             <w:tcBorders>
               <w:top w:val="single" w:sz="4" w:space="0" w:color="auto"/>
               <w:left w:val="single" w:sz="8" w:space="0" w:color="auto"/>
@@ -2436,7 +2435,7 @@
         <w:tc>
           <w:tcPr>
             <w:tcW w:w="10530" w:type="dxa"/>
-            <w:gridSpan w:val="11"/>
+            <w:gridSpan w:val="10"/>
             <w:tcBorders>
               <w:top w:val="nil"/>
               <w:left w:val="single" w:sz="8" w:space="0" w:color="auto"/>
@@ -2901,7 +2900,7 @@
         <w:tc>
           <w:tcPr>
             <w:tcW w:w="1260" w:type="dxa"/>
-            <w:gridSpan w:val="3"/>
+            <w:gridSpan w:val="2"/>
             <w:tcBorders>
               <w:top w:val="nil"/>
               <w:left w:val="nil"/>
@@ -2980,7 +2979,7 @@
         <w:tc>
           <w:tcPr>
             <w:tcW w:w="10530" w:type="dxa"/>
-            <w:gridSpan w:val="11"/>
+            <w:gridSpan w:val="10"/>
             <w:tcBorders>
               <w:top w:val="nil"/>
               <w:left w:val="single" w:sz="8" w:space="0" w:color="auto"/>
@@ -3140,7 +3139,7 @@
         <w:tc>
           <w:tcPr>
             <w:tcW w:w="2754" w:type="dxa"/>
-            <w:gridSpan w:val="4"/>
+            <w:gridSpan w:val="3"/>
             <w:tcBorders>
               <w:top w:val="single" w:sz="8" w:space="0" w:color="auto"/>
               <w:left w:val="nil"/>
@@ -3330,7 +3329,7 @@
         <w:tc>
           <w:tcPr>
             <w:tcW w:w="2754" w:type="dxa"/>
-            <w:gridSpan w:val="4"/>
+            <w:gridSpan w:val="3"/>
             <w:tcBorders>
               <w:top w:val="single" w:sz="8" w:space="0" w:color="auto"/>
               <w:left w:val="single" w:sz="8" w:space="0" w:color="auto"/>
@@ -3483,7 +3482,7 @@
         <w:tc>
           <w:tcPr>
             <w:tcW w:w="10530" w:type="dxa"/>
-            <w:gridSpan w:val="11"/>
+            <w:gridSpan w:val="10"/>
             <w:tcBorders>
               <w:top w:val="nil"/>
               <w:left w:val="nil"/>
@@ -3573,7 +3572,7 @@
         <w:tc>
           <w:tcPr>
             <w:tcW w:w="10530" w:type="dxa"/>
-            <w:gridSpan w:val="11"/>
+            <w:gridSpan w:val="10"/>
             <w:tcBorders>
               <w:top w:val="nil"/>
               <w:left w:val="nil"/>
@@ -3604,7 +3603,7 @@
         <w:tc>
           <w:tcPr>
             <w:tcW w:w="10530" w:type="dxa"/>
-            <w:gridSpan w:val="11"/>
+            <w:gridSpan w:val="10"/>
             <w:tcBorders>
               <w:top w:val="nil"/>
               <w:left w:val="nil"/>
@@ -3648,7 +3647,7 @@
         <w:tc>
           <w:tcPr>
             <w:tcW w:w="10530" w:type="dxa"/>
-            <w:gridSpan w:val="11"/>
+            <w:gridSpan w:val="10"/>
             <w:tcBorders>
               <w:top w:val="nil"/>
               <w:left w:val="nil"/>
@@ -3697,8 +3696,56 @@
             <w:tcBorders>
               <w:top w:val="nil"/>
               <w:left w:val="nil"/>
-              <w:bottom w:val="single" w:sz="4" w:space="0" w:color="auto"/>
               <w:right w:val="nil"/>
+            </w:tcBorders>
+            <w:shd w:val="clear" w:color="auto" w:fill="auto"/>
+            <w:noWrap/>
+            <w:vAlign w:val="center"/>
+          </w:tcPr>
+          <w:p>
+            <w:pPr>
+              <w:spacing w:after="0" w:line="240" w:lineRule="auto"/>
+              <w:jc w:val="center"/>
+              <w:rPr>
+                <w:rFonts w:ascii="Times New Roman" w:eastAsia="Times New Roman" w:hAnsi="Times New Roman" w:cs="Times New Roman"/>
+                <w:b/>
+                <w:bCs/>
+                <w:color w:val="000000"/>
+              </w:rPr>
+            </w:pPr>
+          </w:p>
+        </w:tc>
+        <w:tc>
+          <w:tcPr>
+            <w:tcW w:w="1476" w:type="dxa"/>
+            <w:tcBorders>
+              <w:top w:val="nil"/>
+              <w:left w:val="nil"/>
+              <w:right w:val="single" w:sz="4" w:space="0" w:color="auto"/>
+            </w:tcBorders>
+            <w:shd w:val="clear" w:color="auto" w:fill="auto"/>
+            <w:noWrap/>
+            <w:vAlign w:val="center"/>
+          </w:tcPr>
+          <w:p>
+            <w:pPr>
+              <w:spacing w:after="0" w:line="240" w:lineRule="auto"/>
+              <w:rPr>
+                <w:rFonts w:ascii="Calibri" w:eastAsia="Times New Roman" w:hAnsi="Calibri" w:cs="Times New Roman"/>
+                <w:color w:val="000000"/>
+              </w:rPr>
+            </w:pPr>
+          </w:p>
+        </w:tc>
+        <w:tc>
+          <w:tcPr>
+            <w:tcW w:w="2754" w:type="dxa"/>
+            <w:gridSpan w:val="3"/>
+            <w:tcBorders>
+              <w:top w:val="nil"/>
+              <w:left w:val="single" w:sz="4" w:space="0" w:color="auto"/>
+              <w:bottom w:val="single" w:sz="8" w:space="0" w:color="auto"/>
+              <w:right w:val="single" w:sz="8" w:space="0" w:color="auto"/>
             </w:tcBorders>
             <w:shd w:val="clear" w:color="auto" w:fill="auto"/>
             <w:noWrap/>
@@ -3708,46 +3755,137 @@
           <w:p>
             <w:pPr>
               <w:spacing w:after="0" w:line="240" w:lineRule="auto"/>
+              <w:rPr>
+                <w:rFonts w:ascii="Times New Roman" w:eastAsia="Times New Roman" w:hAnsi="Times New Roman" w:cs="Times New Roman"/>
+                <w:b/>
+                <w:bCs/>
+                <w:color w:val="000000"/>
+                <w:sz w:val="24"/>
+                <w:szCs w:val="24"/>
+              </w:rPr>
+            </w:pPr>
+            <w:r>
+              <w:rPr>
+                <w:rFonts w:ascii="Times New Roman" w:eastAsia="Times New Roman" w:hAnsi="Times New Roman" w:cs="Times New Roman"/>
+                <w:b/>
+                <w:bCs/>
+                <w:color w:val="000000"/>
+                <w:sz w:val="24"/>
+                <w:szCs w:val="24"/>
+              </w:rPr>
+              <w:t>Overall</w:t>
+            </w:r>
+            <w:r>
+              <w:rPr>
+                <w:rFonts w:ascii="Times New Roman" w:eastAsia="Times New Roman" w:hAnsi="Times New Roman" w:cs="Times New Roman"/>
+                <w:b/>
+                <w:bCs/>
+                <w:color w:val="000000"/>
+                <w:sz w:val="24"/>
+                <w:szCs w:val="24"/>
+              </w:rPr>
+              <w:t xml:space="preserve"> GPA </w:t>
+            </w:r>
+          </w:p>
+        </w:tc>
+        <w:tc>
+          <w:tcPr>
+            <w:tcW w:w="1440" w:type="dxa"/>
+            <w:gridSpan w:val="2"/>
+            <w:tcBorders>
+              <w:top w:val="nil"/>
+              <w:left w:val="nil"/>
+              <w:bottom w:val="single" w:sz="8" w:space="0" w:color="auto"/>
+              <w:right w:val="single" w:sz="8" w:space="0" w:color="auto"/>
+            </w:tcBorders>
+            <w:shd w:val="clear" w:color="auto" w:fill="auto"/>
+            <w:noWrap/>
+            <w:vAlign w:val="center"/>
+          </w:tcPr>
+          <w:p>
+            <w:pPr>
+              <w:spacing w:after="0" w:line="240" w:lineRule="auto"/>
               <w:jc w:val="center"/>
               <w:rPr>
-                <w:rFonts w:ascii="Times New Roman" w:eastAsia="Times New Roman" w:hAnsi="Times New Roman" w:cs="Times New Roman"/>
-                <w:b/>
-                <w:bCs/>
-                <w:color w:val="000000"/>
-              </w:rPr>
-            </w:pPr>
-            <w:r>
-              <w:rPr>
-                <w:rFonts w:ascii="Times New Roman" w:eastAsia="Times New Roman" w:hAnsi="Times New Roman" w:cs="Times New Roman"/>
-                <w:b/>
-                <w:bCs/>
-                <w:color w:val="000000"/>
-              </w:rPr>
-              <w:t xml:space="preserve">      </w:t>
-            </w:r>
-            <w:r>
-              <w:rPr>
-                <w:rFonts w:ascii="Times New Roman" w:eastAsia="Times New Roman" w:hAnsi="Times New Roman" w:cs="Times New Roman"/>
-                <w:b/>
-                <w:bCs/>
-                <w:color w:val="000000"/>
-              </w:rPr>
-              <w:t xml:space="preserve">Grade </w:t>
-            </w:r>
-            <w:r>
-              <w:rPr>
-                <w:rFonts w:ascii="Times New Roman" w:eastAsia="Times New Roman" w:hAnsi="Times New Roman" w:cs="Times New Roman"/>
-                <w:b/>
-                <w:bCs/>
-                <w:color w:val="000000"/>
-              </w:rPr>
-              <w:t>Description</w:t>
-            </w:r>
-          </w:p>
-        </w:tc>
-        <w:tc>
-          <w:tcPr>
-            <w:tcW w:w="1476" w:type="dxa"/>
+                <w:rFonts w:ascii="Times New Roman" w:eastAsia="Times New Roman" w:hAnsi="Times New Roman"/>
+                <w:b/>
+                <w:bCs/>
+                <w:color w:val="000000"/>
+                <w:sz w:val="24"/>
+                <w:szCs w:val="24"/>
+                <w:lang w:bidi="my-MM"/>
+              </w:rPr>
+            </w:pPr>
+            <w:r>
+              <w:rPr>
+                <w:rFonts w:ascii="Times New Roman" w:eastAsia="Times New Roman" w:hAnsi="Times New Roman" w:cs="Times New Roman"/>
+                <w:b/>
+                <w:bCs/>
+                <w:color w:val="000000"/>
+                <w:sz w:val="24"/>
+                <w:szCs w:val="24"/>
+              </w:rPr>
+              <w:t>{*</w:t>
+            </w:r>
+            <w:proofErr w:type="spellStart"/>
+            <w:r>
+              <w:rPr>
+                <w:rFonts w:ascii="Times New Roman" w:eastAsia="Times New Roman" w:hAnsi="Times New Roman" w:cs="Times New Roman"/>
+                <w:b/>
+                <w:bCs/>
+                <w:color w:val="000000"/>
+                <w:sz w:val="24"/>
+                <w:szCs w:val="24"/>
+              </w:rPr>
+              <w:t>ovaGpa</w:t>
+            </w:r>
+            <w:proofErr w:type="spellEnd"/>
+            <w:r>
+              <w:rPr>
+                <w:rFonts w:ascii="Times New Roman" w:eastAsia="Times New Roman" w:hAnsi="Times New Roman" w:cs="Times New Roman"/>
+                <w:b/>
+                <w:bCs/>
+                <w:color w:val="000000"/>
+                <w:sz w:val="24"/>
+                <w:szCs w:val="24"/>
+              </w:rPr>
+              <w:t>}</w:t>
+            </w:r>
+          </w:p>
+        </w:tc>
+      </w:tr>
+    </w:tbl>
+    <w:p>
+      <w:pPr>
+        <w:rPr>
+          <w:rFonts w:ascii="Times New Roman" w:eastAsia="Times New Roman" w:hAnsi="Times New Roman" w:cs="Times New Roman"/>
+          <w:b/>
+          <w:bCs/>
+          <w:color w:val="000000"/>
+          <w:sz w:val="24"/>
+          <w:szCs w:val="24"/>
+        </w:rPr>
+      </w:pPr>
+    </w:p>
+    <w:tbl>
+      <w:tblPr>
+        <w:tblW w:w="0" w:type="auto"/>
+        <w:tblInd w:w="-612" w:type="dxa"/>
+        <w:tblLook w:val="04A0" w:firstRow="1" w:lastRow="0" w:firstColumn="1" w:lastColumn="0" w:noHBand="0" w:noVBand="1"/>
+      </w:tblPr>
+      <w:tblGrid>
+        <w:gridCol w:w="4046"/>
+        <w:gridCol w:w="1100"/>
+        <w:gridCol w:w="2080"/>
+      </w:tblGrid>
+      <w:tr>
+        <w:trPr>
+          <w:trHeight w:val="60"/>
+        </w:trPr>
+        <w:tc>
+          <w:tcPr>
+            <w:tcW w:w="0" w:type="auto"/>
+            <w:gridSpan w:val="3"/>
             <w:tcBorders>
               <w:top w:val="nil"/>
               <w:left w:val="nil"/>
@@ -3762,159 +3900,31 @@
           <w:p>
             <w:pPr>
               <w:spacing w:after="0" w:line="240" w:lineRule="auto"/>
-              <w:rPr>
-                <w:rFonts w:ascii="Calibri" w:eastAsia="Times New Roman" w:hAnsi="Calibri" w:cs="Times New Roman"/>
-                <w:color w:val="000000"/>
-              </w:rPr>
-            </w:pPr>
-          </w:p>
-        </w:tc>
-        <w:tc>
-          <w:tcPr>
-            <w:tcW w:w="2754" w:type="dxa"/>
-            <w:gridSpan w:val="4"/>
-            <w:tcBorders>
-              <w:top w:val="nil"/>
-              <w:left w:val="single" w:sz="8" w:space="0" w:color="auto"/>
-              <w:bottom w:val="single" w:sz="8" w:space="0" w:color="auto"/>
-              <w:right w:val="single" w:sz="8" w:space="0" w:color="auto"/>
-            </w:tcBorders>
-            <w:shd w:val="clear" w:color="auto" w:fill="auto"/>
-            <w:noWrap/>
-            <w:vAlign w:val="center"/>
-            <w:hideMark/>
-          </w:tcPr>
-          <w:p>
-            <w:pPr>
-              <w:spacing w:after="0" w:line="240" w:lineRule="auto"/>
-              <w:rPr>
-                <w:rFonts w:ascii="Times New Roman" w:eastAsia="Times New Roman" w:hAnsi="Times New Roman" w:cs="Times New Roman"/>
-                <w:b/>
-                <w:bCs/>
-                <w:color w:val="000000"/>
-                <w:sz w:val="24"/>
-                <w:szCs w:val="24"/>
-              </w:rPr>
-            </w:pPr>
-            <w:r>
-              <w:rPr>
-                <w:rFonts w:ascii="Times New Roman" w:eastAsia="Times New Roman" w:hAnsi="Times New Roman" w:cs="Times New Roman"/>
-                <w:b/>
-                <w:bCs/>
-                <w:color w:val="000000"/>
-                <w:sz w:val="24"/>
-                <w:szCs w:val="24"/>
-              </w:rPr>
-              <w:t>Overall</w:t>
-            </w:r>
-            <w:r>
-              <w:rPr>
-                <w:rFonts w:ascii="Times New Roman" w:eastAsia="Times New Roman" w:hAnsi="Times New Roman" w:cs="Times New Roman"/>
-                <w:b/>
-                <w:bCs/>
-                <w:color w:val="000000"/>
-                <w:sz w:val="24"/>
-                <w:szCs w:val="24"/>
-              </w:rPr>
-              <w:t xml:space="preserve"> GPA </w:t>
-            </w:r>
-          </w:p>
-        </w:tc>
-        <w:tc>
-          <w:tcPr>
-            <w:tcW w:w="1440" w:type="dxa"/>
-            <w:gridSpan w:val="2"/>
-            <w:tcBorders>
-              <w:top w:val="nil"/>
-              <w:left w:val="nil"/>
-              <w:bottom w:val="single" w:sz="8" w:space="0" w:color="auto"/>
-              <w:right w:val="single" w:sz="8" w:space="0" w:color="auto"/>
-            </w:tcBorders>
-            <w:shd w:val="clear" w:color="auto" w:fill="auto"/>
-            <w:noWrap/>
-            <w:vAlign w:val="center"/>
-          </w:tcPr>
-          <w:p>
-            <w:pPr>
-              <w:spacing w:after="0" w:line="240" w:lineRule="auto"/>
               <w:jc w:val="center"/>
               <w:rPr>
-                <w:rFonts w:ascii="Times New Roman" w:eastAsia="Times New Roman" w:hAnsi="Times New Roman"/>
-                <w:b/>
-                <w:bCs/>
-                <w:color w:val="000000"/>
-                <w:sz w:val="24"/>
-                <w:szCs w:val="24"/>
-                <w:lang w:bidi="my-MM"/>
-              </w:rPr>
-            </w:pPr>
-            <w:r>
-              <w:rPr>
-                <w:rFonts w:ascii="Times New Roman" w:eastAsia="Times New Roman" w:hAnsi="Times New Roman" w:cs="Times New Roman"/>
-                <w:b/>
-                <w:bCs/>
-                <w:color w:val="000000"/>
-                <w:sz w:val="24"/>
-                <w:szCs w:val="24"/>
-              </w:rPr>
-              <w:t>{</w:t>
-            </w:r>
-            <w:r>
-              <w:rPr>
-                <w:rFonts w:ascii="Times New Roman" w:eastAsia="Times New Roman" w:hAnsi="Times New Roman" w:cs="Times New Roman"/>
-                <w:b/>
-                <w:bCs/>
-                <w:color w:val="000000"/>
-                <w:sz w:val="24"/>
-                <w:szCs w:val="24"/>
-              </w:rPr>
-              <w:t>*</w:t>
-            </w:r>
-            <w:proofErr w:type="spellStart"/>
-            <w:r>
-              <w:rPr>
-                <w:rFonts w:ascii="Times New Roman" w:eastAsia="Times New Roman" w:hAnsi="Times New Roman" w:cs="Times New Roman"/>
-                <w:b/>
-                <w:bCs/>
-                <w:color w:val="000000"/>
-                <w:sz w:val="24"/>
-                <w:szCs w:val="24"/>
-              </w:rPr>
-              <w:t>ov</w:t>
-            </w:r>
-            <w:r>
-              <w:rPr>
-                <w:rFonts w:ascii="Times New Roman" w:eastAsia="Times New Roman" w:hAnsi="Times New Roman" w:cs="Times New Roman"/>
-                <w:b/>
-                <w:bCs/>
-                <w:color w:val="000000"/>
-                <w:sz w:val="24"/>
-                <w:szCs w:val="24"/>
-              </w:rPr>
-              <w:t>a</w:t>
-            </w:r>
-            <w:r>
-              <w:rPr>
-                <w:rFonts w:ascii="Times New Roman" w:eastAsia="Times New Roman" w:hAnsi="Times New Roman" w:cs="Times New Roman"/>
-                <w:b/>
-                <w:bCs/>
-                <w:color w:val="000000"/>
-                <w:sz w:val="24"/>
-                <w:szCs w:val="24"/>
-              </w:rPr>
-              <w:t>Gpa</w:t>
-            </w:r>
-            <w:proofErr w:type="spellEnd"/>
-            <w:r>
-              <w:rPr>
-                <w:rFonts w:ascii="Times New Roman" w:eastAsia="Times New Roman" w:hAnsi="Times New Roman" w:cs="Times New Roman"/>
-                <w:b/>
-                <w:bCs/>
-                <w:color w:val="000000"/>
-                <w:sz w:val="24"/>
-                <w:szCs w:val="24"/>
-              </w:rPr>
-              <w:t>}</w:t>
+                <w:rFonts w:ascii="Times New Roman" w:eastAsia="Times New Roman" w:hAnsi="Times New Roman" w:cs="Times New Roman"/>
+                <w:b/>
+                <w:bCs/>
+                <w:color w:val="000000"/>
+              </w:rPr>
+            </w:pPr>
+            <w:r>
+              <w:rPr>
+                <w:rFonts w:ascii="Times New Roman" w:eastAsia="Times New Roman" w:hAnsi="Times New Roman" w:cs="Times New Roman"/>
+                <w:b/>
+                <w:bCs/>
+                <w:color w:val="000000"/>
+              </w:rPr>
+              <w:t xml:space="preserve">Grade </w:t>
+            </w:r>
+            <w:r>
+              <w:rPr>
+                <w:rFonts w:ascii="Times New Roman" w:eastAsia="Times New Roman" w:hAnsi="Times New Roman" w:cs="Times New Roman"/>
+                <w:b/>
+                <w:bCs/>
+                <w:color w:val="000000"/>
+              </w:rPr>
+              <w:t>Description</w:t>
             </w:r>
           </w:p>
         </w:tc>
@@ -3925,8 +3935,8 @@
         </w:trPr>
         <w:tc>
           <w:tcPr>
-            <w:tcW w:w="1471" w:type="dxa"/>
-            <w:gridSpan w:val="2"/>
+            <w:tcW w:w="0" w:type="auto"/>
+            <w:gridSpan w:val="3"/>
             <w:tcBorders>
               <w:top w:val="single" w:sz="4" w:space="0" w:color="auto"/>
               <w:left w:val="single" w:sz="4" w:space="0" w:color="auto"/>
@@ -3936,32 +3946,144 @@
             <w:shd w:val="clear" w:color="auto" w:fill="auto"/>
             <w:noWrap/>
             <w:vAlign w:val="center"/>
-            <w:hideMark/>
-          </w:tcPr>
-          <w:p>
-            <w:pPr>
-              <w:spacing w:after="0" w:line="240" w:lineRule="auto"/>
-              <w:rPr>
-                <w:rFonts w:ascii="Times New Roman" w:eastAsia="Times New Roman" w:hAnsi="Times New Roman" w:cs="Times New Roman"/>
-                <w:color w:val="000000"/>
-                <w:sz w:val="24"/>
-                <w:szCs w:val="24"/>
-              </w:rPr>
-            </w:pPr>
-            <w:r>
-              <w:rPr>
-                <w:rFonts w:ascii="Times New Roman" w:eastAsia="Times New Roman" w:hAnsi="Times New Roman" w:cs="Times New Roman"/>
-                <w:color w:val="000000"/>
-                <w:sz w:val="24"/>
-                <w:szCs w:val="24"/>
-              </w:rPr>
-              <w:t>A+  (&gt;90)</w:t>
-            </w:r>
-          </w:p>
-        </w:tc>
-        <w:tc>
-          <w:tcPr>
-            <w:tcW w:w="1598" w:type="dxa"/>
+          </w:tcPr>
+          <w:p>
+            <w:pPr>
+              <w:pStyle w:val="NoSpacing"/>
+              <w:rPr>
+                <w:rFonts w:ascii="Times New Roman" w:eastAsia="Times New Roman" w:hAnsi="Times New Roman" w:cs="Times New Roman"/>
+                <w:sz w:val="24"/>
+                <w:szCs w:val="24"/>
+              </w:rPr>
+            </w:pPr>
+            <w:r>
+              <w:rPr>
+                <w:rFonts w:ascii="Times New Roman" w:eastAsia="Times New Roman" w:hAnsi="Times New Roman" w:cs="Times New Roman"/>
+                <w:sz w:val="24"/>
+                <w:szCs w:val="24"/>
+              </w:rPr>
+              <w:t xml:space="preserve">{ALIAS </w:t>
+            </w:r>
+            <w:r>
+              <w:rPr>
+                <w:rFonts w:ascii="Times New Roman" w:eastAsia="Times New Roman" w:hAnsi="Times New Roman" w:cs="Times New Roman"/>
+                <w:sz w:val="24"/>
+                <w:szCs w:val="24"/>
+              </w:rPr>
+              <w:t>grade</w:t>
+            </w:r>
+            <w:r>
+              <w:rPr>
+                <w:rFonts w:ascii="Times New Roman" w:eastAsia="Times New Roman" w:hAnsi="Times New Roman" w:cs="Times New Roman"/>
+                <w:sz w:val="24"/>
+                <w:szCs w:val="24"/>
+              </w:rPr>
+              <w:t xml:space="preserve"> </w:t>
+            </w:r>
+            <w:r>
+              <w:rPr>
+                <w:rFonts w:ascii="Times New Roman" w:eastAsia="Times New Roman" w:hAnsi="Times New Roman" w:cs="Times New Roman"/>
+                <w:sz w:val="24"/>
+                <w:szCs w:val="24"/>
+              </w:rPr>
+              <w:t>INS $</w:t>
+            </w:r>
+            <w:proofErr w:type="spellStart"/>
+            <w:r>
+              <w:rPr>
+                <w:rFonts w:ascii="Times New Roman" w:eastAsia="Times New Roman" w:hAnsi="Times New Roman" w:cs="Times New Roman"/>
+                <w:sz w:val="24"/>
+                <w:szCs w:val="24"/>
+              </w:rPr>
+              <w:t>grade.grade</w:t>
+            </w:r>
+            <w:proofErr w:type="spellEnd"/>
+            <w:r>
+              <w:rPr>
+                <w:rFonts w:ascii="Times New Roman" w:eastAsia="Times New Roman" w:hAnsi="Times New Roman" w:cs="Times New Roman"/>
+                <w:sz w:val="24"/>
+                <w:szCs w:val="24"/>
+              </w:rPr>
+              <w:t>}</w:t>
+            </w:r>
+          </w:p>
+          <w:p>
+            <w:pPr>
+              <w:pStyle w:val="NoSpacing"/>
+              <w:rPr>
+                <w:rFonts w:ascii="Times New Roman" w:eastAsia="Times New Roman" w:hAnsi="Times New Roman" w:cs="Times New Roman"/>
+                <w:sz w:val="24"/>
+                <w:szCs w:val="24"/>
+              </w:rPr>
+            </w:pPr>
+            <w:r>
+              <w:rPr>
+                <w:rFonts w:ascii="Times New Roman" w:eastAsia="Times New Roman" w:hAnsi="Times New Roman" w:cs="Times New Roman"/>
+                <w:sz w:val="24"/>
+                <w:szCs w:val="24"/>
+              </w:rPr>
+              <w:t xml:space="preserve">{ALIAS </w:t>
+            </w:r>
+            <w:r>
+              <w:rPr>
+                <w:rFonts w:ascii="Times New Roman" w:eastAsia="Times New Roman" w:hAnsi="Times New Roman" w:cs="Times New Roman"/>
+                <w:sz w:val="24"/>
+                <w:szCs w:val="24"/>
+              </w:rPr>
+              <w:t>score</w:t>
+            </w:r>
+            <w:r>
+              <w:rPr>
+                <w:rFonts w:ascii="Times New Roman" w:eastAsia="Times New Roman" w:hAnsi="Times New Roman" w:cs="Times New Roman"/>
+                <w:sz w:val="24"/>
+                <w:szCs w:val="24"/>
+              </w:rPr>
+              <w:t xml:space="preserve"> </w:t>
+            </w:r>
+            <w:r>
+              <w:rPr>
+                <w:rFonts w:ascii="Times New Roman" w:eastAsia="Times New Roman" w:hAnsi="Times New Roman" w:cs="Times New Roman"/>
+                <w:sz w:val="24"/>
+                <w:szCs w:val="24"/>
+              </w:rPr>
+              <w:t>INS $</w:t>
+            </w:r>
+            <w:proofErr w:type="spellStart"/>
+            <w:r>
+              <w:rPr>
+                <w:rFonts w:ascii="Times New Roman" w:eastAsia="Times New Roman" w:hAnsi="Times New Roman" w:cs="Times New Roman"/>
+                <w:sz w:val="24"/>
+                <w:szCs w:val="24"/>
+              </w:rPr>
+              <w:t>grade.</w:t>
+            </w:r>
+            <w:r>
+              <w:rPr>
+                <w:rFonts w:ascii="Times New Roman" w:eastAsia="Times New Roman" w:hAnsi="Times New Roman" w:cs="Times New Roman"/>
+                <w:sz w:val="24"/>
+                <w:szCs w:val="24"/>
+              </w:rPr>
+              <w:t>score</w:t>
+            </w:r>
+            <w:proofErr w:type="spellEnd"/>
+            <w:r>
+              <w:rPr>
+                <w:rFonts w:ascii="Times New Roman" w:eastAsia="Times New Roman" w:hAnsi="Times New Roman" w:cs="Times New Roman"/>
+                <w:sz w:val="24"/>
+                <w:szCs w:val="24"/>
+              </w:rPr>
+              <w:t>}</w:t>
+            </w:r>
+          </w:p>
+        </w:tc>
+      </w:tr>
+      <w:tr>
+        <w:trPr>
+          <w:trHeight w:val="288"/>
+        </w:trPr>
+        <w:tc>
+          <w:tcPr>
+            <w:tcW w:w="0" w:type="auto"/>
             <w:tcBorders>
               <w:top w:val="single" w:sz="4" w:space="0" w:color="auto"/>
               <w:left w:val="single" w:sz="4" w:space="0" w:color="auto"/>
@@ -3990,13 +4112,51 @@
                 <w:sz w:val="24"/>
                 <w:szCs w:val="24"/>
               </w:rPr>
-              <w:t>A (80-89)</w:t>
-            </w:r>
-          </w:p>
-        </w:tc>
-        <w:tc>
-          <w:tcPr>
-            <w:tcW w:w="1791" w:type="dxa"/>
+              <w:t>{</w:t>
+            </w:r>
+            <w:r>
+              <w:rPr>
+                <w:rFonts w:ascii="Times New Roman" w:eastAsia="Times New Roman" w:hAnsi="Times New Roman" w:cs="Times New Roman"/>
+                <w:color w:val="000000"/>
+                <w:sz w:val="24"/>
+                <w:szCs w:val="24"/>
+              </w:rPr>
+              <w:t xml:space="preserve">FOR grade IN </w:t>
+            </w:r>
+            <w:proofErr w:type="spellStart"/>
+            <w:r>
+              <w:rPr>
+                <w:rFonts w:ascii="Times New Roman" w:eastAsia="Times New Roman" w:hAnsi="Times New Roman" w:cs="Times New Roman"/>
+                <w:color w:val="000000"/>
+                <w:sz w:val="24"/>
+                <w:szCs w:val="24"/>
+              </w:rPr>
+              <w:t>gradeScales.slice</w:t>
+            </w:r>
+            <w:proofErr w:type="spellEnd"/>
+            <w:r>
+              <w:rPr>
+                <w:rFonts w:ascii="Times New Roman" w:eastAsia="Times New Roman" w:hAnsi="Times New Roman" w:cs="Times New Roman"/>
+                <w:color w:val="000000"/>
+                <w:sz w:val="24"/>
+                <w:szCs w:val="24"/>
+              </w:rPr>
+              <w:t>(0, 4)</w:t>
+            </w:r>
+            <w:r>
+              <w:rPr>
+                <w:rFonts w:ascii="Times New Roman" w:eastAsia="Times New Roman" w:hAnsi="Times New Roman" w:cs="Times New Roman"/>
+                <w:color w:val="000000"/>
+                <w:sz w:val="24"/>
+                <w:szCs w:val="24"/>
+              </w:rPr>
+              <w:t>}</w:t>
+            </w:r>
+          </w:p>
+        </w:tc>
+        <w:tc>
+          <w:tcPr>
+            <w:tcW w:w="0" w:type="auto"/>
             <w:tcBorders>
               <w:top w:val="single" w:sz="4" w:space="0" w:color="auto"/>
               <w:left w:val="single" w:sz="4" w:space="0" w:color="auto"/>
@@ -4011,28 +4171,45 @@
           <w:p>
             <w:pPr>
               <w:spacing w:after="0" w:line="240" w:lineRule="auto"/>
-              <w:jc w:val="center"/>
-              <w:rPr>
-                <w:rFonts w:ascii="Times New Roman" w:eastAsia="Times New Roman" w:hAnsi="Times New Roman" w:cs="Times New Roman"/>
-                <w:color w:val="000000"/>
-                <w:sz w:val="24"/>
-                <w:szCs w:val="24"/>
-              </w:rPr>
-            </w:pPr>
-            <w:r>
-              <w:rPr>
-                <w:rFonts w:ascii="Times New Roman" w:eastAsia="Times New Roman" w:hAnsi="Times New Roman" w:cs="Times New Roman"/>
-                <w:color w:val="000000"/>
-                <w:sz w:val="24"/>
-                <w:szCs w:val="24"/>
-              </w:rPr>
-              <w:t>A- (75-79)</w:t>
-            </w:r>
-          </w:p>
-        </w:tc>
-        <w:tc>
-          <w:tcPr>
-            <w:tcW w:w="1476" w:type="dxa"/>
+              <w:rPr>
+                <w:rFonts w:ascii="Times New Roman" w:eastAsia="Times New Roman" w:hAnsi="Times New Roman" w:cs="Times New Roman"/>
+                <w:color w:val="000000"/>
+                <w:sz w:val="24"/>
+                <w:szCs w:val="24"/>
+              </w:rPr>
+            </w:pPr>
+            <w:r>
+              <w:rPr>
+                <w:rFonts w:ascii="Times New Roman" w:eastAsia="Times New Roman" w:hAnsi="Times New Roman" w:cs="Times New Roman"/>
+                <w:color w:val="000000"/>
+                <w:sz w:val="24"/>
+                <w:szCs w:val="24"/>
+              </w:rPr>
+              <w:t>{*</w:t>
+            </w:r>
+            <w:r>
+              <w:rPr>
+                <w:rFonts w:ascii="Times New Roman" w:eastAsia="Times New Roman" w:hAnsi="Times New Roman" w:cs="Times New Roman"/>
+                <w:color w:val="000000"/>
+                <w:sz w:val="24"/>
+                <w:szCs w:val="24"/>
+              </w:rPr>
+              <w:t>grade</w:t>
+            </w:r>
+            <w:r>
+              <w:rPr>
+                <w:rFonts w:ascii="Times New Roman" w:eastAsia="Times New Roman" w:hAnsi="Times New Roman" w:cs="Times New Roman"/>
+                <w:color w:val="000000"/>
+                <w:sz w:val="24"/>
+                <w:szCs w:val="24"/>
+              </w:rPr>
+              <w:t>}</w:t>
+            </w:r>
+          </w:p>
+        </w:tc>
+        <w:tc>
+          <w:tcPr>
+            <w:tcW w:w="0" w:type="auto"/>
             <w:tcBorders>
               <w:top w:val="single" w:sz="4" w:space="0" w:color="auto"/>
               <w:left w:val="single" w:sz="4" w:space="0" w:color="auto"/>
@@ -4047,90 +4224,51 @@
           <w:p>
             <w:pPr>
               <w:spacing w:after="0" w:line="240" w:lineRule="auto"/>
-              <w:rPr>
-                <w:rFonts w:ascii="Times New Roman" w:eastAsia="Times New Roman" w:hAnsi="Times New Roman" w:cs="Times New Roman"/>
-                <w:color w:val="000000"/>
-                <w:sz w:val="24"/>
-                <w:szCs w:val="24"/>
-              </w:rPr>
-            </w:pPr>
-            <w:r>
-              <w:rPr>
-                <w:rFonts w:ascii="Times New Roman" w:eastAsia="Times New Roman" w:hAnsi="Times New Roman" w:cs="Times New Roman"/>
-                <w:color w:val="000000"/>
-                <w:sz w:val="24"/>
-                <w:szCs w:val="24"/>
-              </w:rPr>
-              <w:t>B+ (70-74)</w:t>
-            </w:r>
-          </w:p>
-        </w:tc>
-        <w:tc>
-          <w:tcPr>
-            <w:tcW w:w="2754" w:type="dxa"/>
-            <w:gridSpan w:val="4"/>
-            <w:tcBorders>
-              <w:top w:val="single" w:sz="8" w:space="0" w:color="auto"/>
-              <w:left w:val="single" w:sz="4" w:space="0" w:color="auto"/>
-              <w:bottom w:val="nil"/>
-              <w:right w:val="nil"/>
-            </w:tcBorders>
-            <w:shd w:val="clear" w:color="auto" w:fill="auto"/>
-            <w:noWrap/>
-            <w:vAlign w:val="center"/>
-            <w:hideMark/>
-          </w:tcPr>
-          <w:p>
-            <w:pPr>
-              <w:spacing w:after="0" w:line="240" w:lineRule="auto"/>
               <w:jc w:val="center"/>
               <w:rPr>
                 <w:rFonts w:ascii="Times New Roman" w:eastAsia="Times New Roman" w:hAnsi="Times New Roman" w:cs="Times New Roman"/>
                 <w:color w:val="000000"/>
-              </w:rPr>
-            </w:pPr>
-            <w:r>
-              <w:rPr>
-                <w:rFonts w:ascii="Times New Roman" w:eastAsia="Times New Roman" w:hAnsi="Times New Roman" w:cs="Times New Roman"/>
-                <w:color w:val="000000"/>
-              </w:rPr>
-              <w:t> </w:t>
-            </w:r>
-          </w:p>
-        </w:tc>
-        <w:tc>
-          <w:tcPr>
-            <w:tcW w:w="1440" w:type="dxa"/>
-            <w:gridSpan w:val="2"/>
-            <w:tcBorders>
-              <w:top w:val="nil"/>
-              <w:left w:val="nil"/>
-              <w:bottom w:val="nil"/>
-              <w:right w:val="nil"/>
-            </w:tcBorders>
-            <w:shd w:val="clear" w:color="auto" w:fill="auto"/>
-            <w:noWrap/>
-            <w:vAlign w:val="center"/>
-          </w:tcPr>
-          <w:p>
-            <w:pPr>
-              <w:spacing w:after="0" w:line="240" w:lineRule="auto"/>
-              <w:rPr>
-                <w:rFonts w:ascii="Times New Roman" w:eastAsia="Times New Roman" w:hAnsi="Times New Roman" w:cs="Times New Roman"/>
-                <w:color w:val="000000"/>
-              </w:rPr>
-            </w:pPr>
+                <w:sz w:val="24"/>
+                <w:szCs w:val="24"/>
+              </w:rPr>
+            </w:pPr>
+            <w:r>
+              <w:rPr>
+                <w:rFonts w:ascii="Times New Roman" w:eastAsia="Times New Roman" w:hAnsi="Times New Roman" w:cs="Times New Roman"/>
+                <w:color w:val="000000"/>
+                <w:sz w:val="24"/>
+                <w:szCs w:val="24"/>
+              </w:rPr>
+              <w:t xml:space="preserve">{END-FOR </w:t>
+            </w:r>
+            <w:r>
+              <w:rPr>
+                <w:rFonts w:ascii="Times New Roman" w:eastAsia="Times New Roman" w:hAnsi="Times New Roman" w:cs="Times New Roman"/>
+                <w:color w:val="000000"/>
+                <w:sz w:val="24"/>
+                <w:szCs w:val="24"/>
+              </w:rPr>
+              <w:t>grade</w:t>
+            </w:r>
+            <w:r>
+              <w:rPr>
+                <w:rFonts w:ascii="Times New Roman" w:eastAsia="Times New Roman" w:hAnsi="Times New Roman" w:cs="Times New Roman"/>
+                <w:color w:val="000000"/>
+                <w:sz w:val="24"/>
+                <w:szCs w:val="24"/>
+              </w:rPr>
+              <w:t>}</w:t>
+            </w:r>
           </w:p>
         </w:tc>
       </w:tr>
       <w:tr>
         <w:trPr>
-          <w:trHeight w:val="315"/>
+          <w:trHeight w:val="288"/>
         </w:trPr>
         <w:tc>
           <w:tcPr>
-            <w:tcW w:w="1471" w:type="dxa"/>
-            <w:gridSpan w:val="2"/>
+            <w:tcW w:w="0" w:type="auto"/>
             <w:tcBorders>
               <w:top w:val="single" w:sz="4" w:space="0" w:color="auto"/>
               <w:left w:val="single" w:sz="4" w:space="0" w:color="auto"/>
@@ -4154,18 +4292,56 @@
             </w:pPr>
             <w:r>
               <w:rPr>
-                <w:rFonts w:ascii="Calibri" w:eastAsia="Times New Roman" w:hAnsi="Calibri" w:cs="Times New Roman"/>
-                <w:color w:val="000000"/>
-                <w:sz w:val="24"/>
-                <w:szCs w:val="24"/>
-              </w:rPr>
-              <w:t>B (65-69)</w:t>
-            </w:r>
-          </w:p>
-        </w:tc>
-        <w:tc>
-          <w:tcPr>
-            <w:tcW w:w="1598" w:type="dxa"/>
+                <w:rFonts w:ascii="Times New Roman" w:eastAsia="Times New Roman" w:hAnsi="Times New Roman" w:cs="Times New Roman"/>
+                <w:color w:val="000000"/>
+                <w:sz w:val="24"/>
+                <w:szCs w:val="24"/>
+              </w:rPr>
+              <w:t>{</w:t>
+            </w:r>
+            <w:r>
+              <w:rPr>
+                <w:rFonts w:ascii="Times New Roman" w:eastAsia="Times New Roman" w:hAnsi="Times New Roman" w:cs="Times New Roman"/>
+                <w:color w:val="000000"/>
+                <w:sz w:val="24"/>
+                <w:szCs w:val="24"/>
+              </w:rPr>
+              <w:t xml:space="preserve">FOR grade IN </w:t>
+            </w:r>
+            <w:proofErr w:type="spellStart"/>
+            <w:r>
+              <w:rPr>
+                <w:rFonts w:ascii="Times New Roman" w:eastAsia="Times New Roman" w:hAnsi="Times New Roman" w:cs="Times New Roman"/>
+                <w:color w:val="000000"/>
+                <w:sz w:val="24"/>
+                <w:szCs w:val="24"/>
+              </w:rPr>
+              <w:t>gradeScales.slice</w:t>
+            </w:r>
+            <w:proofErr w:type="spellEnd"/>
+            <w:r>
+              <w:rPr>
+                <w:rFonts w:ascii="Times New Roman" w:eastAsia="Times New Roman" w:hAnsi="Times New Roman" w:cs="Times New Roman"/>
+                <w:color w:val="000000"/>
+                <w:sz w:val="24"/>
+                <w:szCs w:val="24"/>
+              </w:rPr>
+              <w:t>(4, 8)</w:t>
+            </w:r>
+            <w:r>
+              <w:rPr>
+                <w:rFonts w:ascii="Times New Roman" w:eastAsia="Times New Roman" w:hAnsi="Times New Roman" w:cs="Times New Roman"/>
+                <w:color w:val="000000"/>
+                <w:sz w:val="24"/>
+                <w:szCs w:val="24"/>
+              </w:rPr>
+              <w:t>}</w:t>
+            </w:r>
+          </w:p>
+        </w:tc>
+        <w:tc>
+          <w:tcPr>
+            <w:tcW w:w="0" w:type="auto"/>
             <w:tcBorders>
               <w:top w:val="single" w:sz="4" w:space="0" w:color="auto"/>
               <w:left w:val="single" w:sz="4" w:space="0" w:color="auto"/>
@@ -4194,13 +4370,31 @@
                 <w:sz w:val="24"/>
                 <w:szCs w:val="24"/>
               </w:rPr>
-              <w:t>B- (60-64)</w:t>
-            </w:r>
-          </w:p>
-        </w:tc>
-        <w:tc>
-          <w:tcPr>
-            <w:tcW w:w="1791" w:type="dxa"/>
+              <w:t>{*</w:t>
+            </w:r>
+            <w:r>
+              <w:rPr>
+                <w:rFonts w:ascii="Times New Roman" w:eastAsia="Times New Roman" w:hAnsi="Times New Roman" w:cs="Times New Roman"/>
+                <w:color w:val="000000"/>
+                <w:sz w:val="24"/>
+                <w:szCs w:val="24"/>
+              </w:rPr>
+              <w:t>grade</w:t>
+            </w:r>
+            <w:r>
+              <w:rPr>
+                <w:rFonts w:ascii="Times New Roman" w:eastAsia="Times New Roman" w:hAnsi="Times New Roman" w:cs="Times New Roman"/>
+                <w:color w:val="000000"/>
+                <w:sz w:val="24"/>
+                <w:szCs w:val="24"/>
+              </w:rPr>
+              <w:t>}</w:t>
+            </w:r>
+          </w:p>
+        </w:tc>
+        <w:tc>
+          <w:tcPr>
+            <w:tcW w:w="0" w:type="auto"/>
             <w:tcBorders>
               <w:top w:val="single" w:sz="4" w:space="0" w:color="auto"/>
               <w:left w:val="single" w:sz="4" w:space="0" w:color="auto"/>
@@ -4230,234 +4424,26 @@
                 <w:sz w:val="24"/>
                 <w:szCs w:val="24"/>
               </w:rPr>
-              <w:t>C+ (55-59)</w:t>
-            </w:r>
-          </w:p>
-        </w:tc>
-        <w:tc>
-          <w:tcPr>
-            <w:tcW w:w="1476" w:type="dxa"/>
-            <w:tcBorders>
-              <w:top w:val="single" w:sz="4" w:space="0" w:color="auto"/>
-              <w:left w:val="single" w:sz="4" w:space="0" w:color="auto"/>
-              <w:bottom w:val="single" w:sz="4" w:space="0" w:color="auto"/>
-              <w:right w:val="single" w:sz="4" w:space="0" w:color="auto"/>
-            </w:tcBorders>
-            <w:shd w:val="clear" w:color="auto" w:fill="auto"/>
-            <w:noWrap/>
-            <w:vAlign w:val="center"/>
-            <w:hideMark/>
-          </w:tcPr>
-          <w:p>
-            <w:pPr>
-              <w:spacing w:after="0" w:line="240" w:lineRule="auto"/>
-              <w:rPr>
-                <w:rFonts w:ascii="Times New Roman" w:eastAsia="Times New Roman" w:hAnsi="Times New Roman" w:cs="Times New Roman"/>
-                <w:color w:val="000000"/>
-                <w:sz w:val="24"/>
-                <w:szCs w:val="24"/>
-              </w:rPr>
-            </w:pPr>
-            <w:r>
-              <w:rPr>
-                <w:rFonts w:ascii="Times New Roman" w:eastAsia="Times New Roman" w:hAnsi="Times New Roman" w:cs="Times New Roman"/>
-                <w:color w:val="000000"/>
-                <w:sz w:val="24"/>
-                <w:szCs w:val="24"/>
-              </w:rPr>
-              <w:t>C( 50-54)</w:t>
-            </w:r>
-          </w:p>
-        </w:tc>
-        <w:tc>
-          <w:tcPr>
-            <w:tcW w:w="1787" w:type="dxa"/>
-            <w:gridSpan w:val="3"/>
-            <w:tcBorders>
-              <w:top w:val="nil"/>
-              <w:left w:val="single" w:sz="4" w:space="0" w:color="auto"/>
-              <w:right w:val="nil"/>
-            </w:tcBorders>
-            <w:shd w:val="clear" w:color="auto" w:fill="auto"/>
-            <w:noWrap/>
-            <w:vAlign w:val="center"/>
-            <w:hideMark/>
-          </w:tcPr>
-          <w:p>
-            <w:pPr>
-              <w:spacing w:after="0" w:line="240" w:lineRule="auto"/>
-              <w:rPr>
-                <w:rFonts w:ascii="Times New Roman" w:eastAsia="Times New Roman" w:hAnsi="Times New Roman" w:cs="Times New Roman"/>
-                <w:color w:val="000000"/>
-              </w:rPr>
-            </w:pPr>
-          </w:p>
-        </w:tc>
-        <w:tc>
-          <w:tcPr>
-            <w:tcW w:w="967" w:type="dxa"/>
-            <w:tcBorders>
-              <w:top w:val="nil"/>
-              <w:left w:val="nil"/>
-              <w:right w:val="nil"/>
-            </w:tcBorders>
-            <w:shd w:val="clear" w:color="auto" w:fill="auto"/>
-            <w:noWrap/>
-            <w:vAlign w:val="center"/>
-            <w:hideMark/>
-          </w:tcPr>
-          <w:p>
-            <w:pPr>
-              <w:spacing w:after="0" w:line="240" w:lineRule="auto"/>
-              <w:rPr>
-                <w:rFonts w:ascii="Times New Roman" w:eastAsia="Times New Roman" w:hAnsi="Times New Roman" w:cs="Times New Roman"/>
-                <w:color w:val="000000"/>
-              </w:rPr>
-            </w:pPr>
-          </w:p>
-        </w:tc>
-        <w:tc>
-          <w:tcPr>
-            <w:tcW w:w="1440" w:type="dxa"/>
-            <w:gridSpan w:val="2"/>
-            <w:tcBorders>
-              <w:top w:val="nil"/>
-              <w:left w:val="nil"/>
-              <w:right w:val="nil"/>
-            </w:tcBorders>
-            <w:shd w:val="clear" w:color="auto" w:fill="auto"/>
-            <w:noWrap/>
-            <w:vAlign w:val="center"/>
-            <w:hideMark/>
-          </w:tcPr>
-          <w:p>
-            <w:pPr>
-              <w:spacing w:after="0" w:line="240" w:lineRule="auto"/>
-              <w:rPr>
-                <w:rFonts w:ascii="Times New Roman" w:eastAsia="Times New Roman" w:hAnsi="Times New Roman" w:cs="Times New Roman"/>
-                <w:color w:val="000000"/>
-              </w:rPr>
-            </w:pPr>
-          </w:p>
-        </w:tc>
-      </w:tr>
-      <w:tr>
-        <w:trPr>
-          <w:trHeight w:val="350"/>
-        </w:trPr>
-        <w:tc>
-          <w:tcPr>
-            <w:tcW w:w="6336" w:type="dxa"/>
-            <w:gridSpan w:val="5"/>
-            <w:tcBorders>
-              <w:top w:val="single" w:sz="4" w:space="0" w:color="auto"/>
-              <w:bottom w:val="single" w:sz="4" w:space="0" w:color="auto"/>
-            </w:tcBorders>
-            <w:shd w:val="clear" w:color="auto" w:fill="auto"/>
-            <w:noWrap/>
-            <w:vAlign w:val="center"/>
-          </w:tcPr>
-          <w:p>
-            <w:pPr>
-              <w:spacing w:after="0" w:line="240" w:lineRule="auto"/>
-              <w:rPr>
-                <w:rFonts w:ascii="Times New Roman" w:eastAsia="Times New Roman" w:hAnsi="Times New Roman" w:cs="Times New Roman"/>
-                <w:b/>
-                <w:bCs/>
-                <w:color w:val="000000"/>
-                <w:sz w:val="24"/>
-                <w:szCs w:val="24"/>
-              </w:rPr>
-            </w:pPr>
-            <w:r>
-              <w:rPr>
-                <w:rFonts w:ascii="Times New Roman" w:eastAsia="Times New Roman" w:hAnsi="Times New Roman" w:cs="Times New Roman"/>
-                <w:b/>
-                <w:bCs/>
-                <w:color w:val="000000"/>
-              </w:rPr>
-              <w:t xml:space="preserve">                        </w:t>
-            </w:r>
-            <w:r>
-              <w:rPr>
-                <w:rFonts w:ascii="Times New Roman" w:eastAsia="Times New Roman" w:hAnsi="Times New Roman" w:cs="Times New Roman"/>
-                <w:b/>
-                <w:bCs/>
-                <w:color w:val="000000"/>
-              </w:rPr>
-              <w:t>Grade Score Description</w:t>
-            </w:r>
-          </w:p>
-        </w:tc>
-        <w:tc>
-          <w:tcPr>
-            <w:tcW w:w="1674" w:type="dxa"/>
-            <w:gridSpan w:val="2"/>
-            <w:vMerge w:val="restart"/>
-            <w:shd w:val="clear" w:color="auto" w:fill="auto"/>
-            <w:vAlign w:val="center"/>
-          </w:tcPr>
-          <w:p>
-            <w:pPr>
-              <w:spacing w:after="0" w:line="240" w:lineRule="auto"/>
-              <w:rPr>
-                <w:rFonts w:ascii="Times New Roman" w:eastAsia="Times New Roman" w:hAnsi="Times New Roman" w:cs="Times New Roman"/>
-                <w:b/>
-                <w:bCs/>
-                <w:color w:val="000000"/>
-                <w:sz w:val="24"/>
-                <w:szCs w:val="24"/>
-              </w:rPr>
-            </w:pPr>
-          </w:p>
-          <w:p>
-            <w:pPr>
-              <w:spacing w:after="0" w:line="240" w:lineRule="auto"/>
-              <w:jc w:val="center"/>
-              <w:rPr>
-                <w:rFonts w:ascii="Times New Roman" w:eastAsia="Times New Roman" w:hAnsi="Times New Roman" w:cs="Times New Roman"/>
-                <w:b/>
-                <w:bCs/>
-                <w:color w:val="000000"/>
-                <w:sz w:val="24"/>
-                <w:szCs w:val="24"/>
-              </w:rPr>
-            </w:pPr>
-          </w:p>
-        </w:tc>
-        <w:tc>
-          <w:tcPr>
-            <w:tcW w:w="2520" w:type="dxa"/>
-            <w:gridSpan w:val="4"/>
-            <w:vMerge w:val="restart"/>
-            <w:shd w:val="clear" w:color="auto" w:fill="auto"/>
-            <w:vAlign w:val="center"/>
-          </w:tcPr>
-          <w:p>
-            <w:pPr>
-              <w:spacing w:after="0" w:line="240" w:lineRule="auto"/>
-              <w:rPr>
-                <w:rFonts w:ascii="Times New Roman" w:eastAsia="Times New Roman" w:hAnsi="Times New Roman" w:cs="Times New Roman"/>
-                <w:b/>
-                <w:bCs/>
-                <w:color w:val="000000"/>
-                <w:sz w:val="24"/>
-                <w:szCs w:val="24"/>
-              </w:rPr>
-            </w:pPr>
-          </w:p>
-          <w:p>
-            <w:pPr>
-              <w:spacing w:after="0" w:line="240" w:lineRule="auto"/>
-              <w:rPr>
-                <w:rFonts w:ascii="Times New Roman" w:eastAsia="Times New Roman" w:hAnsi="Times New Roman" w:cs="Times New Roman"/>
-                <w:b/>
-                <w:bCs/>
-                <w:color w:val="000000"/>
-                <w:sz w:val="24"/>
-                <w:szCs w:val="24"/>
-              </w:rPr>
-            </w:pPr>
+              <w:t xml:space="preserve">{END-FOR </w:t>
+            </w:r>
+            <w:r>
+              <w:rPr>
+                <w:rFonts w:ascii="Times New Roman" w:eastAsia="Times New Roman" w:hAnsi="Times New Roman" w:cs="Times New Roman"/>
+                <w:color w:val="000000"/>
+                <w:sz w:val="24"/>
+                <w:szCs w:val="24"/>
+              </w:rPr>
+              <w:t>grade</w:t>
+            </w:r>
+            <w:r>
+              <w:rPr>
+                <w:rFonts w:ascii="Times New Roman" w:eastAsia="Times New Roman" w:hAnsi="Times New Roman" w:cs="Times New Roman"/>
+                <w:color w:val="000000"/>
+                <w:sz w:val="24"/>
+                <w:szCs w:val="24"/>
+              </w:rPr>
+              <w:t>}</w:t>
+            </w:r>
           </w:p>
         </w:tc>
       </w:tr>
@@ -4467,8 +4453,46 @@
         </w:trPr>
         <w:tc>
           <w:tcPr>
-            <w:tcW w:w="1471" w:type="dxa"/>
-            <w:gridSpan w:val="2"/>
+            <w:tcW w:w="0" w:type="auto"/>
+            <w:gridSpan w:val="3"/>
+            <w:tcBorders>
+              <w:top w:val="single" w:sz="4" w:space="0" w:color="auto"/>
+              <w:bottom w:val="single" w:sz="4" w:space="0" w:color="auto"/>
+            </w:tcBorders>
+            <w:shd w:val="clear" w:color="auto" w:fill="auto"/>
+            <w:noWrap/>
+            <w:vAlign w:val="center"/>
+          </w:tcPr>
+          <w:p>
+            <w:pPr>
+              <w:spacing w:after="0" w:line="240" w:lineRule="auto"/>
+              <w:jc w:val="center"/>
+              <w:rPr>
+                <w:rFonts w:ascii="Times New Roman" w:eastAsia="Times New Roman" w:hAnsi="Times New Roman" w:cs="Times New Roman"/>
+                <w:color w:val="000000"/>
+                <w:sz w:val="24"/>
+                <w:szCs w:val="24"/>
+              </w:rPr>
+            </w:pPr>
+            <w:r>
+              <w:rPr>
+                <w:rFonts w:ascii="Times New Roman" w:eastAsia="Times New Roman" w:hAnsi="Times New Roman" w:cs="Times New Roman"/>
+                <w:b/>
+                <w:bCs/>
+                <w:color w:val="000000"/>
+              </w:rPr>
+              <w:t>Grade Score Description</w:t>
+            </w:r>
+          </w:p>
+        </w:tc>
+      </w:tr>
+      <w:tr>
+        <w:trPr>
+          <w:trHeight w:val="288"/>
+        </w:trPr>
+        <w:tc>
+          <w:tcPr>
+            <w:tcW w:w="0" w:type="auto"/>
             <w:tcBorders>
               <w:top w:val="single" w:sz="4" w:space="0" w:color="auto"/>
               <w:left w:val="single" w:sz="4" w:space="0" w:color="auto"/>
@@ -4496,22 +4520,51 @@
                 <w:sz w:val="24"/>
                 <w:szCs w:val="24"/>
               </w:rPr>
-              <w:t>4.00</w:t>
-            </w:r>
-            <w:r>
-              <w:rPr>
-                <w:rFonts w:ascii="Times New Roman" w:eastAsia="Times New Roman" w:hAnsi="Times New Roman" w:cs="Times New Roman"/>
-                <w:color w:val="000000"/>
-                <w:sz w:val="24"/>
-                <w:szCs w:val="24"/>
-              </w:rPr>
-              <w:t xml:space="preserve">  (&gt;90)</w:t>
-            </w:r>
-          </w:p>
-        </w:tc>
-        <w:tc>
-          <w:tcPr>
-            <w:tcW w:w="1598" w:type="dxa"/>
+              <w:t>{</w:t>
+            </w:r>
+            <w:r>
+              <w:rPr>
+                <w:rFonts w:ascii="Times New Roman" w:eastAsia="Times New Roman" w:hAnsi="Times New Roman" w:cs="Times New Roman"/>
+                <w:color w:val="000000"/>
+                <w:sz w:val="24"/>
+                <w:szCs w:val="24"/>
+              </w:rPr>
+              <w:t xml:space="preserve">FOR grade IN </w:t>
+            </w:r>
+            <w:proofErr w:type="spellStart"/>
+            <w:r>
+              <w:rPr>
+                <w:rFonts w:ascii="Times New Roman" w:eastAsia="Times New Roman" w:hAnsi="Times New Roman" w:cs="Times New Roman"/>
+                <w:color w:val="000000"/>
+                <w:sz w:val="24"/>
+                <w:szCs w:val="24"/>
+              </w:rPr>
+              <w:t>gradeScales.slice</w:t>
+            </w:r>
+            <w:proofErr w:type="spellEnd"/>
+            <w:r>
+              <w:rPr>
+                <w:rFonts w:ascii="Times New Roman" w:eastAsia="Times New Roman" w:hAnsi="Times New Roman" w:cs="Times New Roman"/>
+                <w:color w:val="000000"/>
+                <w:sz w:val="24"/>
+                <w:szCs w:val="24"/>
+              </w:rPr>
+              <w:t>(0, 4)</w:t>
+            </w:r>
+            <w:r>
+              <w:rPr>
+                <w:rFonts w:ascii="Times New Roman" w:eastAsia="Times New Roman" w:hAnsi="Times New Roman" w:cs="Times New Roman"/>
+                <w:color w:val="000000"/>
+                <w:sz w:val="24"/>
+                <w:szCs w:val="24"/>
+              </w:rPr>
+              <w:t>}</w:t>
+            </w:r>
+          </w:p>
+        </w:tc>
+        <w:tc>
+          <w:tcPr>
+            <w:tcW w:w="0" w:type="auto"/>
             <w:tcBorders>
               <w:top w:val="single" w:sz="4" w:space="0" w:color="auto"/>
               <w:left w:val="single" w:sz="4" w:space="0" w:color="auto"/>
@@ -4539,22 +4592,31 @@
                 <w:sz w:val="24"/>
                 <w:szCs w:val="24"/>
               </w:rPr>
-              <w:t>3.80</w:t>
-            </w:r>
-            <w:r>
-              <w:rPr>
-                <w:rFonts w:ascii="Times New Roman" w:eastAsia="Times New Roman" w:hAnsi="Times New Roman" w:cs="Times New Roman"/>
-                <w:color w:val="000000"/>
-                <w:sz w:val="24"/>
-                <w:szCs w:val="24"/>
-              </w:rPr>
-              <w:t xml:space="preserve"> (80-89)</w:t>
-            </w:r>
-          </w:p>
-        </w:tc>
-        <w:tc>
-          <w:tcPr>
-            <w:tcW w:w="1791" w:type="dxa"/>
+              <w:t>{*</w:t>
+            </w:r>
+            <w:r>
+              <w:rPr>
+                <w:rFonts w:ascii="Times New Roman" w:eastAsia="Times New Roman" w:hAnsi="Times New Roman" w:cs="Times New Roman"/>
+                <w:color w:val="000000"/>
+                <w:sz w:val="24"/>
+                <w:szCs w:val="24"/>
+              </w:rPr>
+              <w:t>score</w:t>
+            </w:r>
+            <w:r>
+              <w:rPr>
+                <w:rFonts w:ascii="Times New Roman" w:eastAsia="Times New Roman" w:hAnsi="Times New Roman" w:cs="Times New Roman"/>
+                <w:color w:val="000000"/>
+                <w:sz w:val="24"/>
+                <w:szCs w:val="24"/>
+              </w:rPr>
+              <w:t>}</w:t>
+            </w:r>
+          </w:p>
+        </w:tc>
+        <w:tc>
+          <w:tcPr>
+            <w:tcW w:w="0" w:type="auto"/>
             <w:tcBorders>
               <w:top w:val="single" w:sz="4" w:space="0" w:color="auto"/>
               <w:left w:val="single" w:sz="4" w:space="0" w:color="auto"/>
@@ -4583,22 +4645,36 @@
                 <w:sz w:val="24"/>
                 <w:szCs w:val="24"/>
               </w:rPr>
-              <w:t>3.67</w:t>
-            </w:r>
-            <w:r>
-              <w:rPr>
-                <w:rFonts w:ascii="Times New Roman" w:eastAsia="Times New Roman" w:hAnsi="Times New Roman" w:cs="Times New Roman"/>
-                <w:color w:val="000000"/>
-                <w:sz w:val="24"/>
-                <w:szCs w:val="24"/>
-              </w:rPr>
-              <w:t xml:space="preserve"> (75-79)</w:t>
-            </w:r>
-          </w:p>
-        </w:tc>
-        <w:tc>
-          <w:tcPr>
-            <w:tcW w:w="1476" w:type="dxa"/>
+              <w:t xml:space="preserve">{END-FOR </w:t>
+            </w:r>
+            <w:r>
+              <w:rPr>
+                <w:rFonts w:ascii="Times New Roman" w:eastAsia="Times New Roman" w:hAnsi="Times New Roman" w:cs="Times New Roman"/>
+                <w:color w:val="000000"/>
+                <w:sz w:val="24"/>
+                <w:szCs w:val="24"/>
+              </w:rPr>
+              <w:t>grade</w:t>
+            </w:r>
+            <w:r>
+              <w:rPr>
+                <w:rFonts w:ascii="Times New Roman" w:eastAsia="Times New Roman" w:hAnsi="Times New Roman" w:cs="Times New Roman"/>
+                <w:color w:val="000000"/>
+                <w:sz w:val="24"/>
+                <w:szCs w:val="24"/>
+              </w:rPr>
+              <w:t>}</w:t>
+            </w:r>
+          </w:p>
+        </w:tc>
+      </w:tr>
+      <w:tr>
+        <w:trPr>
+          <w:trHeight w:val="288"/>
+        </w:trPr>
+        <w:tc>
+          <w:tcPr>
+            <w:tcW w:w="0" w:type="auto"/>
             <w:tcBorders>
               <w:top w:val="single" w:sz="4" w:space="0" w:color="auto"/>
               <w:left w:val="single" w:sz="4" w:space="0" w:color="auto"/>
@@ -4613,81 +4689,64 @@
             <w:pPr>
               <w:spacing w:after="0" w:line="240" w:lineRule="auto"/>
               <w:rPr>
-                <w:rFonts w:ascii="Times New Roman" w:eastAsia="Times New Roman" w:hAnsi="Times New Roman" w:cs="Times New Roman"/>
-                <w:color w:val="000000"/>
-                <w:sz w:val="24"/>
-                <w:szCs w:val="24"/>
-              </w:rPr>
-            </w:pPr>
-            <w:r>
-              <w:rPr>
-                <w:rFonts w:ascii="Times New Roman" w:eastAsia="Times New Roman" w:hAnsi="Times New Roman" w:cs="Times New Roman"/>
-                <w:color w:val="000000"/>
-                <w:sz w:val="24"/>
-                <w:szCs w:val="24"/>
-              </w:rPr>
-              <w:t>3.33 (70-74)</w:t>
-            </w:r>
-          </w:p>
-        </w:tc>
-        <w:tc>
-          <w:tcPr>
-            <w:tcW w:w="1674" w:type="dxa"/>
-            <w:gridSpan w:val="2"/>
-            <w:vMerge/>
-            <w:tcBorders>
-              <w:left w:val="single" w:sz="4" w:space="0" w:color="auto"/>
-            </w:tcBorders>
-            <w:shd w:val="clear" w:color="auto" w:fill="auto"/>
-            <w:vAlign w:val="center"/>
-          </w:tcPr>
-          <w:p>
-            <w:pPr>
-              <w:spacing w:after="0" w:line="240" w:lineRule="auto"/>
-              <w:jc w:val="center"/>
-              <w:rPr>
-                <w:rFonts w:ascii="Times New Roman" w:eastAsia="Times New Roman" w:hAnsi="Times New Roman" w:cs="Times New Roman"/>
-                <w:b/>
-                <w:bCs/>
-                <w:color w:val="000000"/>
-                <w:sz w:val="24"/>
-                <w:szCs w:val="24"/>
-              </w:rPr>
-            </w:pPr>
-          </w:p>
-        </w:tc>
-        <w:tc>
-          <w:tcPr>
-            <w:tcW w:w="2520" w:type="dxa"/>
-            <w:gridSpan w:val="4"/>
-            <w:vMerge/>
-            <w:shd w:val="clear" w:color="auto" w:fill="auto"/>
-            <w:vAlign w:val="center"/>
-          </w:tcPr>
-          <w:p>
-            <w:pPr>
-              <w:spacing w:after="0" w:line="240" w:lineRule="auto"/>
-              <w:jc w:val="center"/>
-              <w:rPr>
-                <w:rFonts w:ascii="Times New Roman" w:eastAsia="Times New Roman" w:hAnsi="Times New Roman" w:cs="Times New Roman"/>
-                <w:b/>
-                <w:bCs/>
-                <w:color w:val="000000"/>
-                <w:sz w:val="24"/>
-                <w:szCs w:val="24"/>
-              </w:rPr>
-            </w:pPr>
-          </w:p>
-        </w:tc>
-      </w:tr>
-      <w:tr>
-        <w:trPr>
-          <w:trHeight w:val="300"/>
-        </w:trPr>
-        <w:tc>
-          <w:tcPr>
-            <w:tcW w:w="1471" w:type="dxa"/>
-            <w:gridSpan w:val="2"/>
+                <w:rFonts w:ascii="Calibri" w:eastAsia="Times New Roman" w:hAnsi="Calibri" w:cs="Times New Roman"/>
+                <w:color w:val="000000"/>
+                <w:sz w:val="24"/>
+                <w:szCs w:val="24"/>
+              </w:rPr>
+            </w:pPr>
+            <w:r>
+              <w:rPr>
+                <w:rFonts w:ascii="Times New Roman" w:eastAsia="Times New Roman" w:hAnsi="Times New Roman" w:cs="Times New Roman"/>
+                <w:color w:val="000000"/>
+                <w:sz w:val="24"/>
+                <w:szCs w:val="24"/>
+              </w:rPr>
+              <w:t>{</w:t>
+            </w:r>
+            <w:r>
+              <w:rPr>
+                <w:rFonts w:ascii="Times New Roman" w:eastAsia="Times New Roman" w:hAnsi="Times New Roman" w:cs="Times New Roman"/>
+                <w:color w:val="000000"/>
+                <w:sz w:val="24"/>
+                <w:szCs w:val="24"/>
+              </w:rPr>
+              <w:t xml:space="preserve">FOR grade IN </w:t>
+            </w:r>
+            <w:proofErr w:type="spellStart"/>
+            <w:r>
+              <w:rPr>
+                <w:rFonts w:ascii="Times New Roman" w:eastAsia="Times New Roman" w:hAnsi="Times New Roman" w:cs="Times New Roman"/>
+                <w:color w:val="000000"/>
+                <w:sz w:val="24"/>
+                <w:szCs w:val="24"/>
+              </w:rPr>
+              <w:t>gradeScales.slice</w:t>
+            </w:r>
+            <w:proofErr w:type="spellEnd"/>
+            <w:r>
+              <w:rPr>
+                <w:rFonts w:ascii="Times New Roman" w:eastAsia="Times New Roman" w:hAnsi="Times New Roman" w:cs="Times New Roman"/>
+                <w:color w:val="000000"/>
+                <w:sz w:val="24"/>
+                <w:szCs w:val="24"/>
+              </w:rPr>
+              <w:t>(4, 8)</w:t>
+            </w:r>
+            <w:r>
+              <w:rPr>
+                <w:rFonts w:ascii="Times New Roman" w:eastAsia="Times New Roman" w:hAnsi="Times New Roman" w:cs="Times New Roman"/>
+                <w:color w:val="000000"/>
+                <w:sz w:val="24"/>
+                <w:szCs w:val="24"/>
+              </w:rPr>
+              <w:t>}</w:t>
+            </w:r>
+          </w:p>
+        </w:tc>
+        <w:tc>
+          <w:tcPr>
+            <w:tcW w:w="0" w:type="auto"/>
             <w:tcBorders>
               <w:top w:val="single" w:sz="4" w:space="0" w:color="auto"/>
               <w:left w:val="single" w:sz="4" w:space="0" w:color="auto"/>
@@ -4702,35 +4761,44 @@
             <w:pPr>
               <w:spacing w:after="0" w:line="240" w:lineRule="auto"/>
               <w:rPr>
-                <w:rFonts w:ascii="Calibri" w:eastAsia="Times New Roman" w:hAnsi="Calibri" w:cs="Times New Roman"/>
-                <w:color w:val="000000"/>
-                <w:sz w:val="24"/>
-                <w:szCs w:val="24"/>
-              </w:rPr>
-            </w:pPr>
-            <w:r>
-              <w:rPr>
-                <w:rFonts w:ascii="Calibri" w:eastAsia="Times New Roman" w:hAnsi="Calibri" w:cs="Times New Roman"/>
-                <w:color w:val="000000"/>
-                <w:sz w:val="24"/>
-                <w:szCs w:val="24"/>
-              </w:rPr>
-              <w:t>3.00</w:t>
-            </w:r>
-            <w:r>
-              <w:rPr>
-                <w:rFonts w:ascii="Calibri" w:eastAsia="Times New Roman" w:hAnsi="Calibri" w:cs="Times New Roman"/>
-                <w:color w:val="000000"/>
-                <w:sz w:val="24"/>
-                <w:szCs w:val="24"/>
-              </w:rPr>
-              <w:t xml:space="preserve"> (65-69)</w:t>
-            </w:r>
-          </w:p>
-        </w:tc>
-        <w:tc>
-          <w:tcPr>
-            <w:tcW w:w="1598" w:type="dxa"/>
+                <w:rFonts w:ascii="Times New Roman" w:eastAsia="Times New Roman" w:hAnsi="Times New Roman" w:cs="Times New Roman"/>
+                <w:color w:val="000000"/>
+                <w:sz w:val="24"/>
+                <w:szCs w:val="24"/>
+              </w:rPr>
+            </w:pPr>
+            <w:r>
+              <w:rPr>
+                <w:rFonts w:ascii="Times New Roman" w:eastAsia="Times New Roman" w:hAnsi="Times New Roman" w:cs="Times New Roman"/>
+                <w:color w:val="000000"/>
+                <w:sz w:val="24"/>
+                <w:szCs w:val="24"/>
+              </w:rPr>
+              <w:t>{*</w:t>
+            </w:r>
+            <w:r>
+              <w:rPr>
+                <w:rFonts w:ascii="Times New Roman" w:eastAsia="Times New Roman" w:hAnsi="Times New Roman" w:cs="Times New Roman"/>
+                <w:color w:val="000000"/>
+                <w:sz w:val="24"/>
+                <w:szCs w:val="24"/>
+              </w:rPr>
+              <w:t>score</w:t>
+            </w:r>
+            <w:r>
+              <w:rPr>
+                <w:rFonts w:ascii="Times New Roman" w:eastAsia="Times New Roman" w:hAnsi="Times New Roman" w:cs="Times New Roman"/>
+                <w:color w:val="000000"/>
+                <w:sz w:val="24"/>
+                <w:szCs w:val="24"/>
+              </w:rPr>
+              <w:t>}</w:t>
+            </w:r>
+          </w:p>
+        </w:tc>
+        <w:tc>
+          <w:tcPr>
+            <w:tcW w:w="0" w:type="auto"/>
             <w:tcBorders>
               <w:top w:val="single" w:sz="4" w:space="0" w:color="auto"/>
               <w:left w:val="single" w:sz="4" w:space="0" w:color="auto"/>
@@ -4744,49 +4812,6 @@
           <w:p>
             <w:pPr>
               <w:spacing w:after="0" w:line="240" w:lineRule="auto"/>
-              <w:rPr>
-                <w:rFonts w:ascii="Times New Roman" w:eastAsia="Times New Roman" w:hAnsi="Times New Roman" w:cs="Times New Roman"/>
-                <w:color w:val="000000"/>
-                <w:sz w:val="24"/>
-                <w:szCs w:val="24"/>
-              </w:rPr>
-            </w:pPr>
-            <w:r>
-              <w:rPr>
-                <w:rFonts w:ascii="Times New Roman" w:eastAsia="Times New Roman" w:hAnsi="Times New Roman" w:cs="Times New Roman"/>
-                <w:color w:val="000000"/>
-                <w:sz w:val="24"/>
-                <w:szCs w:val="24"/>
-              </w:rPr>
-              <w:t>2.67</w:t>
-            </w:r>
-            <w:r>
-              <w:rPr>
-                <w:rFonts w:ascii="Times New Roman" w:eastAsia="Times New Roman" w:hAnsi="Times New Roman" w:cs="Times New Roman"/>
-                <w:color w:val="000000"/>
-                <w:sz w:val="24"/>
-                <w:szCs w:val="24"/>
-              </w:rPr>
-              <w:t xml:space="preserve"> (60-64)</w:t>
-            </w:r>
-          </w:p>
-        </w:tc>
-        <w:tc>
-          <w:tcPr>
-            <w:tcW w:w="1791" w:type="dxa"/>
-            <w:tcBorders>
-              <w:top w:val="single" w:sz="4" w:space="0" w:color="auto"/>
-              <w:left w:val="single" w:sz="4" w:space="0" w:color="auto"/>
-              <w:bottom w:val="single" w:sz="4" w:space="0" w:color="auto"/>
-              <w:right w:val="single" w:sz="4" w:space="0" w:color="auto"/>
-            </w:tcBorders>
-            <w:shd w:val="clear" w:color="auto" w:fill="auto"/>
-            <w:noWrap/>
-            <w:vAlign w:val="center"/>
-          </w:tcPr>
-          <w:p>
-            <w:pPr>
-              <w:spacing w:after="0" w:line="240" w:lineRule="auto"/>
               <w:jc w:val="center"/>
               <w:rPr>
                 <w:rFonts w:ascii="Times New Roman" w:eastAsia="Times New Roman" w:hAnsi="Times New Roman" w:cs="Times New Roman"/>
@@ -4802,113 +4827,43 @@
                 <w:sz w:val="24"/>
                 <w:szCs w:val="24"/>
               </w:rPr>
-              <w:t>2.33</w:t>
-            </w:r>
-            <w:r>
-              <w:rPr>
-                <w:rFonts w:ascii="Times New Roman" w:eastAsia="Times New Roman" w:hAnsi="Times New Roman" w:cs="Times New Roman"/>
-                <w:color w:val="000000"/>
-                <w:sz w:val="24"/>
-                <w:szCs w:val="24"/>
-              </w:rPr>
-              <w:t xml:space="preserve"> (55-59)</w:t>
-            </w:r>
-          </w:p>
-        </w:tc>
-        <w:tc>
-          <w:tcPr>
-            <w:tcW w:w="1476" w:type="dxa"/>
-            <w:tcBorders>
-              <w:top w:val="single" w:sz="4" w:space="0" w:color="auto"/>
-              <w:left w:val="single" w:sz="4" w:space="0" w:color="auto"/>
-              <w:bottom w:val="single" w:sz="4" w:space="0" w:color="auto"/>
-              <w:right w:val="single" w:sz="4" w:space="0" w:color="auto"/>
-            </w:tcBorders>
-            <w:shd w:val="clear" w:color="auto" w:fill="auto"/>
-            <w:noWrap/>
-            <w:vAlign w:val="center"/>
-          </w:tcPr>
-          <w:p>
-            <w:pPr>
-              <w:spacing w:after="0" w:line="240" w:lineRule="auto"/>
-              <w:rPr>
-                <w:rFonts w:ascii="Times New Roman" w:eastAsia="Times New Roman" w:hAnsi="Times New Roman" w:cs="Times New Roman"/>
-                <w:color w:val="000000"/>
-                <w:sz w:val="24"/>
-                <w:szCs w:val="24"/>
-              </w:rPr>
-            </w:pPr>
-            <w:r>
-              <w:rPr>
-                <w:rFonts w:ascii="Times New Roman" w:eastAsia="Times New Roman" w:hAnsi="Times New Roman" w:cs="Times New Roman"/>
-                <w:color w:val="000000"/>
-                <w:sz w:val="24"/>
-                <w:szCs w:val="24"/>
-              </w:rPr>
-              <w:t>2.00 (</w:t>
-            </w:r>
-            <w:r>
-              <w:rPr>
-                <w:rFonts w:ascii="Times New Roman" w:eastAsia="Times New Roman" w:hAnsi="Times New Roman" w:cs="Times New Roman"/>
-                <w:color w:val="000000"/>
-                <w:sz w:val="24"/>
-                <w:szCs w:val="24"/>
-              </w:rPr>
-              <w:t>50-54)</w:t>
-            </w:r>
-          </w:p>
-        </w:tc>
-        <w:tc>
-          <w:tcPr>
-            <w:tcW w:w="1674" w:type="dxa"/>
-            <w:gridSpan w:val="2"/>
-            <w:tcBorders>
-              <w:left w:val="single" w:sz="4" w:space="0" w:color="auto"/>
-            </w:tcBorders>
-            <w:shd w:val="clear" w:color="auto" w:fill="auto"/>
-            <w:vAlign w:val="center"/>
-          </w:tcPr>
-          <w:p>
-            <w:pPr>
-              <w:spacing w:after="0" w:line="240" w:lineRule="auto"/>
-              <w:jc w:val="center"/>
-              <w:rPr>
-                <w:rFonts w:ascii="Times New Roman" w:eastAsia="Times New Roman" w:hAnsi="Times New Roman" w:cs="Times New Roman"/>
-                <w:b/>
-                <w:bCs/>
-                <w:color w:val="000000"/>
-                <w:sz w:val="24"/>
-                <w:szCs w:val="24"/>
-              </w:rPr>
-            </w:pPr>
-          </w:p>
-        </w:tc>
-        <w:tc>
-          <w:tcPr>
-            <w:tcW w:w="2520" w:type="dxa"/>
-            <w:gridSpan w:val="4"/>
-            <w:shd w:val="clear" w:color="auto" w:fill="auto"/>
-            <w:vAlign w:val="center"/>
-          </w:tcPr>
-          <w:p>
-            <w:pPr>
-              <w:spacing w:after="0" w:line="240" w:lineRule="auto"/>
-              <w:jc w:val="center"/>
-              <w:rPr>
-                <w:rFonts w:ascii="Times New Roman" w:eastAsia="Times New Roman" w:hAnsi="Times New Roman" w:cs="Times New Roman"/>
-                <w:b/>
-                <w:bCs/>
-                <w:color w:val="000000"/>
-                <w:sz w:val="24"/>
-                <w:szCs w:val="24"/>
-              </w:rPr>
-            </w:pPr>
+              <w:t xml:space="preserve">{END-FOR </w:t>
+            </w:r>
+            <w:r>
+              <w:rPr>
+                <w:rFonts w:ascii="Times New Roman" w:eastAsia="Times New Roman" w:hAnsi="Times New Roman" w:cs="Times New Roman"/>
+                <w:color w:val="000000"/>
+                <w:sz w:val="24"/>
+                <w:szCs w:val="24"/>
+              </w:rPr>
+              <w:t>grade</w:t>
+            </w:r>
+            <w:r>
+              <w:rPr>
+                <w:rFonts w:ascii="Times New Roman" w:eastAsia="Times New Roman" w:hAnsi="Times New Roman" w:cs="Times New Roman"/>
+                <w:color w:val="000000"/>
+                <w:sz w:val="24"/>
+                <w:szCs w:val="24"/>
+              </w:rPr>
+              <w:t>}</w:t>
+            </w:r>
           </w:p>
         </w:tc>
       </w:tr>
     </w:tbl>
     <w:p>
       <w:pPr>
+        <w:rPr>
+          <w:rFonts w:ascii="Times New Roman" w:eastAsia="Times New Roman" w:hAnsi="Times New Roman" w:cs="Times New Roman"/>
+          <w:color w:val="000000"/>
+          <w:sz w:val="24"/>
+          <w:szCs w:val="24"/>
+        </w:rPr>
+      </w:pPr>
+    </w:p>
+    <w:p>
+      <w:pPr>
+        <w:ind w:left="4320" w:hanging="3600"/>
         <w:rPr>
           <w:rFonts w:ascii="Myanmar3" w:eastAsia="Times New Roman" w:hAnsi="Myanmar3" w:cs="Myanmar3"/>
           <w:b/>
@@ -4921,13 +4876,31 @@
       <w:r>
         <w:rPr>
           <w:rFonts w:ascii="Times New Roman" w:eastAsia="Times New Roman" w:hAnsi="Times New Roman" w:cs="Times New Roman"/>
-          <w:b/>
-          <w:bCs/>
           <w:color w:val="000000"/>
           <w:sz w:val="24"/>
           <w:szCs w:val="24"/>
         </w:rPr>
-        <w:t xml:space="preserve">                                                                                   </w:t>
+        <w:t>{</w:t>
+      </w:r>
+      <w:proofErr w:type="spellStart"/>
+      <w:r>
+        <w:rPr>
+          <w:rFonts w:ascii="Times New Roman" w:eastAsia="Times New Roman" w:hAnsi="Times New Roman" w:cs="Times New Roman"/>
+          <w:color w:val="000000"/>
+          <w:sz w:val="24"/>
+          <w:szCs w:val="24"/>
+        </w:rPr>
+        <w:t>currentDate</w:t>
+      </w:r>
+      <w:proofErr w:type="spellEnd"/>
+      <w:r>
+        <w:rPr>
+          <w:rFonts w:ascii="Times New Roman" w:eastAsia="Times New Roman" w:hAnsi="Times New Roman" w:cs="Times New Roman"/>
+          <w:color w:val="000000"/>
+          <w:sz w:val="24"/>
+          <w:szCs w:val="24"/>
+        </w:rPr>
+        <w:t>}</w:t>
       </w:r>
       <w:r>
         <w:rPr>
@@ -4938,7 +4911,7 @@
           <w:sz w:val="24"/>
           <w:szCs w:val="24"/>
         </w:rPr>
-        <w:t xml:space="preserve">                       </w:t>
+        <w:tab/>
       </w:r>
       <w:r>
         <w:rPr>
@@ -4949,7 +4922,19 @@
           <w:sz w:val="24"/>
           <w:szCs w:val="24"/>
         </w:rPr>
-        <w:t xml:space="preserve">   </w:t>
+        <w:tab/>
+      </w:r>
+      <w:r>
+        <w:rPr>
+          <w:rFonts w:ascii="Times New Roman" w:eastAsia="Times New Roman" w:hAnsi="Times New Roman" w:cs="Times New Roman"/>
+          <w:b/>
+          <w:bCs/>
+          <w:color w:val="000000"/>
+          <w:sz w:val="24"/>
+          <w:szCs w:val="24"/>
+        </w:rPr>
+        <w:tab/>
+        <w:t xml:space="preserve">    </w:t>
       </w:r>
       <w:r>
         <w:rPr>
@@ -4972,38 +4957,6 @@
           <w:szCs w:val="24"/>
         </w:rPr>
         <w:br/>
-      </w:r>
-      <w:r>
-        <w:rPr>
-          <w:rFonts w:ascii="Times New Roman" w:eastAsia="Times New Roman" w:hAnsi="Times New Roman" w:cs="Times New Roman"/>
-          <w:b/>
-          <w:bCs/>
-          <w:color w:val="000000"/>
-          <w:sz w:val="24"/>
-          <w:szCs w:val="24"/>
-        </w:rPr>
-        <w:t xml:space="preserve">    </w:t>
-      </w:r>
-      <w:r>
-        <w:rPr>
-          <w:rFonts w:ascii="Times New Roman" w:eastAsia="Times New Roman" w:hAnsi="Times New Roman" w:cs="Times New Roman"/>
-          <w:b/>
-          <w:bCs/>
-          <w:color w:val="000000"/>
-          <w:sz w:val="24"/>
-          <w:szCs w:val="24"/>
-        </w:rPr>
-        <w:t xml:space="preserve">                                                                         </w:t>
-      </w:r>
-      <w:r>
-        <w:rPr>
-          <w:rFonts w:ascii="Times New Roman" w:eastAsia="Times New Roman" w:hAnsi="Times New Roman" w:cs="Times New Roman"/>
-          <w:b/>
-          <w:bCs/>
-          <w:color w:val="000000"/>
-          <w:sz w:val="24"/>
-          <w:szCs w:val="24"/>
-        </w:rPr>
         <w:t>University of Computer Studies</w:t>
       </w:r>
       <w:r>
@@ -5454,6 +5407,7 @@
   <w:style w:type="character" w:default="1" w:styleId="DefaultParagraphFont">
     <w:name w:val="Default Paragraph Font"/>
     <w:uiPriority w:val="1"/>
+    <w:semiHidden/>
     <w:unhideWhenUsed/>
   </w:style>
   <w:style w:type="table" w:default="1" w:styleId="TableNormal">

</xml_diff>

<commit_message>
add subject priority and add issue date
</commit_message>
<xml_diff>
--- a/public/templates/academic-result-template-default.docx
+++ b/public/templates/academic-result-template-default.docx
@@ -1037,7 +1037,7 @@
                 </mc:Choice>
                 <mc:Fallback>
                   <w:pict>
-                    <v:line w14:anchorId="42CF8630" id="Straight Connector 2" o:spid="_x0000_s1026" style="position:absolute;z-index:251663872;visibility:visible;mso-wrap-style:square;mso-width-percent:0;mso-height-percent:0;mso-wrap-distance-left:9pt;mso-wrap-distance-top:0;mso-wrap-distance-right:9pt;mso-wrap-distance-bottom:0;mso-position-horizontal:absolute;mso-position-horizontal-relative:text;mso-position-vertical:absolute;mso-position-vertical-relative:text;mso-width-percent:0;mso-height-percent:0;mso-width-relative:page;mso-height-relative:page" from="-250.9pt,-11.15pt" to="280.1pt,-11.15pt" o:gfxdata="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" strokeweight="4.5pt">
+                    <v:line w14:anchorId="2D926C39" id="Straight Connector 2" o:spid="_x0000_s1026" style="position:absolute;z-index:251663872;visibility:visible;mso-wrap-style:square;mso-width-percent:0;mso-height-percent:0;mso-wrap-distance-left:9pt;mso-wrap-distance-top:0;mso-wrap-distance-right:9pt;mso-wrap-distance-bottom:0;mso-position-horizontal:absolute;mso-position-horizontal-relative:text;mso-position-vertical:absolute;mso-position-vertical-relative:text;mso-width-percent:0;mso-height-percent:0;mso-width-relative:page;mso-height-relative:page" from="-250.9pt,-11.15pt" to="280.1pt,-11.15pt" o:gfxdata="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" strokeweight="4.5pt">
                       <v:stroke linestyle="thickThin"/>
                     </v:line>
                   </w:pict>
@@ -4863,7 +4863,7 @@
     </w:p>
     <w:p>
       <w:pPr>
-        <w:ind w:left="4320" w:hanging="3600"/>
+        <w:ind w:left="4320" w:hanging="4320"/>
         <w:rPr>
           <w:rFonts w:ascii="Myanmar3" w:eastAsia="Times New Roman" w:hAnsi="Myanmar3" w:cs="Myanmar3"/>
           <w:b/>
@@ -4873,6 +4873,42 @@
           <w:szCs w:val="28"/>
         </w:rPr>
       </w:pPr>
+      <w:r>
+        <w:rPr>
+          <w:rFonts w:ascii="Times New Roman" w:eastAsia="Times New Roman" w:hAnsi="Times New Roman" w:cs="Times New Roman"/>
+          <w:color w:val="000000"/>
+          <w:sz w:val="24"/>
+          <w:szCs w:val="24"/>
+        </w:rPr>
+        <w:t xml:space="preserve">          </w:t>
+      </w:r>
+      <w:r>
+        <w:rPr>
+          <w:rFonts w:ascii="Times New Roman" w:eastAsia="Times New Roman" w:hAnsi="Times New Roman" w:cs="Times New Roman"/>
+          <w:color w:val="000000"/>
+          <w:sz w:val="24"/>
+          <w:szCs w:val="24"/>
+        </w:rPr>
+        <w:t xml:space="preserve">Issue </w:t>
+      </w:r>
+      <w:r>
+        <w:rPr>
+          <w:rFonts w:ascii="Times New Roman" w:eastAsia="Times New Roman" w:hAnsi="Times New Roman" w:cs="Times New Roman"/>
+          <w:color w:val="000000"/>
+          <w:sz w:val="24"/>
+          <w:szCs w:val="24"/>
+        </w:rPr>
+        <w:t>D</w:t>
+      </w:r>
+      <w:r>
+        <w:rPr>
+          <w:rFonts w:ascii="Times New Roman" w:eastAsia="Times New Roman" w:hAnsi="Times New Roman" w:cs="Times New Roman"/>
+          <w:color w:val="000000"/>
+          <w:sz w:val="24"/>
+          <w:szCs w:val="24"/>
+        </w:rPr>
+        <w:t xml:space="preserve">ate: </w:t>
+      </w:r>
       <w:r>
         <w:rPr>
           <w:rFonts w:ascii="Times New Roman" w:eastAsia="Times New Roman" w:hAnsi="Times New Roman" w:cs="Times New Roman"/>
@@ -4905,8 +4941,6 @@
       <w:r>
         <w:rPr>
           <w:rFonts w:ascii="Times New Roman" w:eastAsia="Times New Roman" w:hAnsi="Times New Roman" w:cs="Times New Roman"/>
-          <w:b/>
-          <w:bCs/>
           <w:color w:val="000000"/>
           <w:sz w:val="24"/>
           <w:szCs w:val="24"/>
@@ -4945,6 +4979,17 @@
           <w:sz w:val="24"/>
           <w:szCs w:val="24"/>
         </w:rPr>
+        <w:t xml:space="preserve">     </w:t>
+      </w:r>
+      <w:r>
+        <w:rPr>
+          <w:rFonts w:ascii="Times New Roman" w:eastAsia="Times New Roman" w:hAnsi="Times New Roman" w:cs="Times New Roman"/>
+          <w:b/>
+          <w:bCs/>
+          <w:color w:val="000000"/>
+          <w:sz w:val="24"/>
+          <w:szCs w:val="24"/>
+        </w:rPr>
         <w:t xml:space="preserve">Registrar </w:t>
       </w:r>
       <w:r>
@@ -4957,6 +5002,27 @@
           <w:szCs w:val="24"/>
         </w:rPr>
         <w:br/>
+      </w:r>
+      <w:r>
+        <w:rPr>
+          <w:rFonts w:ascii="Times New Roman" w:eastAsia="Times New Roman" w:hAnsi="Times New Roman" w:cs="Times New Roman"/>
+          <w:b/>
+          <w:bCs/>
+          <w:color w:val="000000"/>
+          <w:sz w:val="24"/>
+          <w:szCs w:val="24"/>
+        </w:rPr>
+        <w:t xml:space="preserve">     </w:t>
+      </w:r>
+      <w:r>
+        <w:rPr>
+          <w:rFonts w:ascii="Times New Roman" w:eastAsia="Times New Roman" w:hAnsi="Times New Roman" w:cs="Times New Roman"/>
+          <w:b/>
+          <w:bCs/>
+          <w:color w:val="000000"/>
+          <w:sz w:val="24"/>
+          <w:szCs w:val="24"/>
+        </w:rPr>
         <w:t>University of Computer Studies</w:t>
       </w:r>
       <w:r>

</xml_diff>